<commit_message>
I got a strange sigbart
</commit_message>
<xml_diff>
--- a/Independent_Study_Project_-_Checkpoint_1.docx
+++ b/Independent_Study_Project_-_Checkpoint_1.docx
@@ -2235,7 +2235,12 @@
               <w:fldChar w:fldCharType="end"/>
             </w:r>
             <w:r>
-              <w:t>All three of these view controllers incorporate user input process it and update the screen output</w:t>
+              <w:t>All three of these view controllers incorporate user input pro</w:t>
+            </w:r>
+            <w:bookmarkStart w:id="0" w:name="_GoBack"/>
+            <w:bookmarkEnd w:id="0"/>
+            <w:r>
+              <w:t>cess it and update the screen output</w:t>
             </w:r>
           </w:p>
         </w:tc>
@@ -3235,8 +3240,23 @@
                 <w:t xml:space="preserve"> for error messages</w:t>
               </w:r>
             </w:hyperlink>
-            <w:bookmarkStart w:id="0" w:name="_GoBack"/>
-            <w:bookmarkEnd w:id="0"/>
+          </w:p>
+          <w:p>
+            <w:pPr>
+              <w:pStyle w:val="ListParagraph"/>
+              <w:numPr>
+                <w:ilvl w:val="0"/>
+                <w:numId w:val="3"/>
+              </w:numPr>
+            </w:pPr>
+            <w:hyperlink r:id="rId21" w:anchor="L73" w:history="1">
+              <w:r>
+                <w:rPr>
+                  <w:rStyle w:val="Hyperlink"/>
+                </w:rPr>
+                <w:t>Hid the back button on a view controller using an existing function</w:t>
+              </w:r>
+            </w:hyperlink>
           </w:p>
         </w:tc>
       </w:tr>
@@ -3303,7 +3323,6 @@
           <w:sz w:val="20"/>
           <w:szCs w:val="20"/>
         </w:rPr>
-        <w:lastRenderedPageBreak/>
         <w:t>Overall rating on this standard</w:t>
       </w:r>
       <w:r>
@@ -3422,6 +3441,409 @@
       </w:r>
       <w:r>
         <w:t xml:space="preserve"> </w:t>
+      </w:r>
+    </w:p>
+    <w:p>
+      <w:pPr>
+        <w:pStyle w:val="Body"/>
+        <w:rPr>
+          <w:sz w:val="20"/>
+          <w:szCs w:val="20"/>
+        </w:rPr>
+      </w:pPr>
+    </w:p>
+    <w:tbl>
+      <w:tblPr>
+        <w:tblW w:w="12955" w:type="dxa"/>
+        <w:tblInd w:w="108" w:type="dxa"/>
+        <w:tblBorders>
+          <w:top w:val="single" w:sz="2" w:space="0" w:color="000000"/>
+          <w:left w:val="single" w:sz="2" w:space="0" w:color="000000"/>
+          <w:bottom w:val="single" w:sz="2" w:space="0" w:color="000000"/>
+          <w:right w:val="single" w:sz="2" w:space="0" w:color="000000"/>
+          <w:insideH w:val="single" w:sz="2" w:space="0" w:color="000000"/>
+          <w:insideV w:val="single" w:sz="2" w:space="0" w:color="000000"/>
+        </w:tblBorders>
+        <w:shd w:val="clear" w:color="auto" w:fill="BDC0BF"/>
+        <w:tblLayout w:type="fixed"/>
+        <w:tblLook w:val="04A0" w:firstRow="1" w:lastRow="0" w:firstColumn="1" w:lastColumn="0" w:noHBand="0" w:noVBand="1"/>
+      </w:tblPr>
+      <w:tblGrid>
+        <w:gridCol w:w="12955"/>
+      </w:tblGrid>
+      <w:tr>
+        <w:trPr>
+          <w:trHeight w:val="279"/>
+          <w:tblHeader/>
+        </w:trPr>
+        <w:tc>
+          <w:tcPr>
+            <w:tcW w:w="12955" w:type="dxa"/>
+            <w:tcBorders>
+              <w:top w:val="single" w:sz="2" w:space="0" w:color="000000"/>
+              <w:left w:val="single" w:sz="2" w:space="0" w:color="000000"/>
+              <w:bottom w:val="single" w:sz="4" w:space="0" w:color="000000"/>
+              <w:right w:val="single" w:sz="2" w:space="0" w:color="000000"/>
+            </w:tcBorders>
+            <w:shd w:val="clear" w:color="auto" w:fill="BDC0BF"/>
+            <w:tcMar>
+              <w:top w:w="80" w:type="dxa"/>
+              <w:left w:w="80" w:type="dxa"/>
+              <w:bottom w:w="80" w:type="dxa"/>
+              <w:right w:w="80" w:type="dxa"/>
+            </w:tcMar>
+          </w:tcPr>
+          <w:p>
+            <w:pPr>
+              <w:pStyle w:val="TableStyle1"/>
+            </w:pPr>
+            <w:r>
+              <w:t>Evidence:</w:t>
+            </w:r>
+            <w:r>
+              <w:rPr>
+                <w:b w:val="0"/>
+                <w:bCs w:val="0"/>
+              </w:rPr>
+              <w:t xml:space="preserve"> provide link(s) where possible, optionally provide brief explanatory text, add rows as needed</w:t>
+            </w:r>
+          </w:p>
+        </w:tc>
+      </w:tr>
+      <w:tr>
+        <w:tblPrEx>
+          <w:shd w:val="clear" w:color="auto" w:fill="auto"/>
+        </w:tblPrEx>
+        <w:trPr>
+          <w:trHeight w:val="279"/>
+        </w:trPr>
+        <w:tc>
+          <w:tcPr>
+            <w:tcW w:w="12955" w:type="dxa"/>
+            <w:tcBorders>
+              <w:top w:val="single" w:sz="4" w:space="0" w:color="000000"/>
+              <w:left w:val="single" w:sz="2" w:space="0" w:color="000000"/>
+              <w:bottom w:val="single" w:sz="2" w:space="0" w:color="000000"/>
+              <w:right w:val="single" w:sz="2" w:space="0" w:color="000000"/>
+            </w:tcBorders>
+            <w:shd w:val="clear" w:color="auto" w:fill="auto"/>
+            <w:tcMar>
+              <w:top w:w="80" w:type="dxa"/>
+              <w:left w:w="80" w:type="dxa"/>
+              <w:bottom w:w="80" w:type="dxa"/>
+              <w:right w:w="80" w:type="dxa"/>
+            </w:tcMar>
+          </w:tcPr>
+          <w:p>
+            <w:pPr>
+              <w:pStyle w:val="ListParagraph"/>
+              <w:numPr>
+                <w:ilvl w:val="0"/>
+                <w:numId w:val="3"/>
+              </w:numPr>
+              <w:rPr>
+                <w:rStyle w:val="Hyperlink"/>
+              </w:rPr>
+            </w:pPr>
+            <w:r>
+              <w:fldChar w:fldCharType="begin"/>
+            </w:r>
+            <w:r>
+              <w:instrText xml:space="preserve"> HYPERLINK "https://github.com/rsgc-peterson-e/enhanced-organizer-app-isp/blob/5116e499ad90abff6cb6759552a51294511b9ecf/RSGC Organizer/RSGC Organizer/Global.swift" \l "L39-L76" </w:instrText>
+            </w:r>
+            <w:r>
+              <w:fldChar w:fldCharType="separate"/>
+            </w:r>
+            <w:r>
+              <w:rPr>
+                <w:rStyle w:val="Hyperlink"/>
+              </w:rPr>
+              <w:t>F</w:t>
+            </w:r>
+            <w:r>
+              <w:rPr>
+                <w:rStyle w:val="Hyperlink"/>
+              </w:rPr>
+              <w:t>unctions / closures for accessing time and other key values in the global class</w:t>
+            </w:r>
+          </w:p>
+          <w:p>
+            <w:pPr>
+              <w:pStyle w:val="ListParagraph"/>
+              <w:numPr>
+                <w:ilvl w:val="0"/>
+                <w:numId w:val="3"/>
+              </w:numPr>
+            </w:pPr>
+            <w:r>
+              <w:fldChar w:fldCharType="end"/>
+            </w:r>
+            <w:hyperlink r:id="rId22" w:anchor="L45-L69" w:history="1">
+              <w:r>
+                <w:rPr>
+                  <w:rStyle w:val="Hyperlink"/>
+                </w:rPr>
+                <w:t>Function that updates the schedule view controller with the correct data</w:t>
+              </w:r>
+            </w:hyperlink>
+          </w:p>
+          <w:p>
+            <w:pPr>
+              <w:pStyle w:val="ListParagraph"/>
+              <w:numPr>
+                <w:ilvl w:val="0"/>
+                <w:numId w:val="3"/>
+              </w:numPr>
+            </w:pPr>
+            <w:hyperlink r:id="rId23" w:anchor="L73-L90" w:history="1">
+              <w:r>
+                <w:rPr>
+                  <w:rStyle w:val="Hyperlink"/>
+                </w:rPr>
+                <w:t>Function that updates schedule data within the schedule class</w:t>
+              </w:r>
+            </w:hyperlink>
+          </w:p>
+          <w:p>
+            <w:pPr>
+              <w:pStyle w:val="ListParagraph"/>
+              <w:numPr>
+                <w:ilvl w:val="0"/>
+                <w:numId w:val="3"/>
+              </w:numPr>
+            </w:pPr>
+            <w:hyperlink r:id="rId24" w:anchor="L82-L84" w:history="1">
+              <w:r>
+                <w:rPr>
+                  <w:rStyle w:val="Hyperlink"/>
+                </w:rPr>
+                <w:t xml:space="preserve">Function to close </w:t>
+              </w:r>
+              <w:r>
+                <w:rPr>
+                  <w:rStyle w:val="Hyperlink"/>
+                </w:rPr>
+                <w:t xml:space="preserve">software </w:t>
+              </w:r>
+              <w:r>
+                <w:rPr>
+                  <w:rStyle w:val="Hyperlink"/>
+                </w:rPr>
+                <w:t>keyboard</w:t>
+              </w:r>
+            </w:hyperlink>
+          </w:p>
+        </w:tc>
+      </w:tr>
+      <w:tr>
+        <w:tblPrEx>
+          <w:shd w:val="clear" w:color="auto" w:fill="auto"/>
+        </w:tblPrEx>
+        <w:trPr>
+          <w:trHeight w:val="279"/>
+        </w:trPr>
+        <w:tc>
+          <w:tcPr>
+            <w:tcW w:w="12955" w:type="dxa"/>
+            <w:tcBorders>
+              <w:top w:val="single" w:sz="2" w:space="0" w:color="000000"/>
+              <w:left w:val="single" w:sz="2" w:space="0" w:color="000000"/>
+              <w:bottom w:val="single" w:sz="2" w:space="0" w:color="000000"/>
+              <w:right w:val="single" w:sz="2" w:space="0" w:color="000000"/>
+            </w:tcBorders>
+            <w:shd w:val="clear" w:color="auto" w:fill="EEEEEE"/>
+            <w:tcMar>
+              <w:top w:w="80" w:type="dxa"/>
+              <w:left w:w="80" w:type="dxa"/>
+              <w:bottom w:w="80" w:type="dxa"/>
+              <w:right w:w="80" w:type="dxa"/>
+            </w:tcMar>
+          </w:tcPr>
+          <w:p/>
+        </w:tc>
+      </w:tr>
+    </w:tbl>
+    <w:p>
+      <w:pPr>
+        <w:pStyle w:val="Body"/>
+        <w:rPr>
+          <w:sz w:val="20"/>
+          <w:szCs w:val="20"/>
+        </w:rPr>
+      </w:pPr>
+    </w:p>
+    <w:p>
+      <w:pPr>
+        <w:pStyle w:val="Body"/>
+        <w:rPr>
+          <w:sz w:val="20"/>
+          <w:szCs w:val="20"/>
+        </w:rPr>
+      </w:pPr>
+    </w:p>
+    <w:p>
+      <w:pPr>
+        <w:pStyle w:val="Body"/>
+        <w:rPr>
+          <w:b/>
+          <w:bCs/>
+          <w:sz w:val="20"/>
+          <w:szCs w:val="20"/>
+        </w:rPr>
+      </w:pPr>
+      <w:r>
+        <w:rPr>
+          <w:b/>
+          <w:bCs/>
+          <w:sz w:val="20"/>
+          <w:szCs w:val="20"/>
+        </w:rPr>
+        <w:t>Overall rating on this standard</w:t>
+      </w:r>
+      <w:r>
+        <w:rPr>
+          <w:sz w:val="20"/>
+          <w:szCs w:val="20"/>
+        </w:rPr>
+        <w:t xml:space="preserve">: </w:t>
+      </w:r>
+      <w:r>
+        <w:rPr>
+          <w:rFonts w:ascii="Arial Unicode MS" w:hAnsi="Arial Unicode MS"/>
+          <w:sz w:val="20"/>
+          <w:szCs w:val="20"/>
+        </w:rPr>
+        <w:t>✩</w:t>
+      </w:r>
+      <w:r>
+        <w:rPr>
+          <w:sz w:val="20"/>
+          <w:szCs w:val="20"/>
+        </w:rPr>
+        <w:t xml:space="preserve"> </w:t>
+      </w:r>
+      <w:r>
+        <w:rPr>
+          <w:rFonts w:ascii="Arial Unicode MS" w:hAnsi="Arial Unicode MS"/>
+          <w:sz w:val="20"/>
+          <w:szCs w:val="20"/>
+        </w:rPr>
+        <w:t>✩</w:t>
+      </w:r>
+      <w:r>
+        <w:rPr>
+          <w:sz w:val="20"/>
+          <w:szCs w:val="20"/>
+        </w:rPr>
+        <w:t xml:space="preserve"> </w:t>
+      </w:r>
+      <w:r>
+        <w:rPr>
+          <w:rFonts w:ascii="Arial Unicode MS" w:hAnsi="Arial Unicode MS"/>
+          <w:sz w:val="20"/>
+          <w:szCs w:val="20"/>
+        </w:rPr>
+        <w:t>✩</w:t>
+      </w:r>
+      <w:r>
+        <w:rPr>
+          <w:sz w:val="20"/>
+          <w:szCs w:val="20"/>
+        </w:rPr>
+        <w:t xml:space="preserve"> </w:t>
+      </w:r>
+      <w:r>
+        <w:rPr>
+          <w:rFonts w:ascii="Arial Unicode MS" w:hAnsi="Arial Unicode MS"/>
+          <w:sz w:val="20"/>
+          <w:szCs w:val="20"/>
+        </w:rPr>
+        <w:t>✩</w:t>
+      </w:r>
+      <w:r>
+        <w:rPr>
+          <w:sz w:val="20"/>
+          <w:szCs w:val="20"/>
+        </w:rPr>
+        <w:t xml:space="preserve"> </w:t>
+      </w:r>
+      <w:r>
+        <w:rPr>
+          <w:rFonts w:ascii="Arial Unicode MS" w:hAnsi="Arial Unicode MS"/>
+          <w:sz w:val="20"/>
+          <w:szCs w:val="20"/>
+        </w:rPr>
+        <w:t>✩</w:t>
+      </w:r>
+    </w:p>
+    <w:p>
+      <w:pPr>
+        <w:pStyle w:val="Body"/>
+      </w:pPr>
+      <w:r>
+        <w:rPr>
+          <w:rFonts w:ascii="Arial Unicode MS" w:hAnsi="Arial Unicode MS"/>
+          <w:sz w:val="20"/>
+          <w:szCs w:val="20"/>
+        </w:rPr>
+        <w:br w:type="page"/>
+      </w:r>
+    </w:p>
+    <w:p>
+      <w:pPr>
+        <w:pStyle w:val="Heading3"/>
+        <w:rPr>
+          <w:sz w:val="22"/>
+          <w:szCs w:val="22"/>
+        </w:rPr>
+      </w:pPr>
+      <w:r>
+        <w:lastRenderedPageBreak/>
+        <w:t xml:space="preserve">A4. </w:t>
+      </w:r>
+      <w:r>
+        <w:rPr>
+          <w:lang w:val="fr-FR"/>
+        </w:rPr>
+        <w:t>Code Maintenance</w:t>
+      </w:r>
+      <w:r>
+        <w:rPr>
+          <w:rFonts w:ascii="Arial Unicode MS" w:hAnsi="Arial Unicode MS"/>
+        </w:rPr>
+        <w:br/>
+      </w:r>
+      <w:r>
+        <w:rPr>
+          <w:sz w:val="22"/>
+          <w:szCs w:val="22"/>
+        </w:rPr>
+        <w:t>Use proper code maintenance techniques and conventions when creating computer programs.</w:t>
+      </w:r>
+    </w:p>
+    <w:p>
+      <w:pPr>
+        <w:pStyle w:val="Body"/>
+        <w:rPr>
+          <w:sz w:val="20"/>
+          <w:szCs w:val="20"/>
+        </w:rPr>
+      </w:pPr>
+      <w:r>
+        <w:rPr>
+          <w:b/>
+          <w:bCs/>
+          <w:sz w:val="20"/>
+          <w:szCs w:val="20"/>
+        </w:rPr>
+        <w:t>A4.1</w:t>
+      </w:r>
+      <w:r>
+        <w:rPr>
+          <w:sz w:val="20"/>
+          <w:szCs w:val="20"/>
+        </w:rPr>
+        <w:t xml:space="preserve"> demonstrate the ability to identify and correct syntax, logic, and run-time errors in computer programs;</w:t>
       </w:r>
     </w:p>
     <w:p>
@@ -3662,47 +4084,11 @@
     <w:p>
       <w:pPr>
         <w:pStyle w:val="Body"/>
-      </w:pPr>
-      <w:r>
-        <w:rPr>
-          <w:rFonts w:ascii="Arial Unicode MS" w:hAnsi="Arial Unicode MS"/>
-          <w:sz w:val="20"/>
-          <w:szCs w:val="20"/>
-        </w:rPr>
-        <w:br w:type="page"/>
-      </w:r>
-    </w:p>
-    <w:p>
-      <w:pPr>
-        <w:pStyle w:val="Heading3"/>
-        <w:rPr>
-          <w:sz w:val="22"/>
-          <w:szCs w:val="22"/>
-        </w:rPr>
-      </w:pPr>
-      <w:r>
-        <w:lastRenderedPageBreak/>
-        <w:t xml:space="preserve">A4. </w:t>
-      </w:r>
-      <w:r>
-        <w:rPr>
-          <w:lang w:val="fr-FR"/>
-        </w:rPr>
-        <w:t>Code Maintenance</w:t>
-      </w:r>
-      <w:r>
-        <w:rPr>
-          <w:rFonts w:ascii="Arial Unicode MS" w:hAnsi="Arial Unicode MS"/>
-        </w:rPr>
-        <w:br/>
-      </w:r>
-      <w:r>
-        <w:rPr>
-          <w:sz w:val="22"/>
-          <w:szCs w:val="22"/>
-        </w:rPr>
-        <w:t>Use proper code maintenance techniques and conventions when creating computer programs.</w:t>
-      </w:r>
+        <w:rPr>
+          <w:sz w:val="20"/>
+          <w:szCs w:val="20"/>
+        </w:rPr>
+      </w:pPr>
     </w:p>
     <w:p>
       <w:pPr>
@@ -3719,14 +4105,359 @@
           <w:sz w:val="20"/>
           <w:szCs w:val="20"/>
         </w:rPr>
-        <w:t>A4.1</w:t>
-      </w:r>
-      <w:r>
-        <w:rPr>
-          <w:sz w:val="20"/>
-          <w:szCs w:val="20"/>
-        </w:rPr>
-        <w:t xml:space="preserve"> demonstrate the ability to identify and correct syntax, logic, and run-time errors in computer programs;</w:t>
+        <w:t>A4.2</w:t>
+      </w:r>
+      <w:r>
+        <w:rPr>
+          <w:sz w:val="20"/>
+          <w:szCs w:val="20"/>
+        </w:rPr>
+        <w:t xml:space="preserve"> use workplace and professional conventions (e.g., naming, indenting, commenting) correctly to write programs and internal documentation; </w:t>
+      </w:r>
+      <w:r>
+        <w:rPr>
+          <w:sz w:val="20"/>
+          <w:szCs w:val="20"/>
+        </w:rPr>
+        <w:br/>
+        <w:t xml:space="preserve">     </w:t>
+      </w:r>
+      <w:proofErr w:type="gramStart"/>
+      <w:r>
+        <w:rPr>
+          <w:sz w:val="20"/>
+          <w:szCs w:val="20"/>
+        </w:rPr>
+        <w:t xml:space="preserve">   (</w:t>
+      </w:r>
+      <w:proofErr w:type="gramEnd"/>
+      <w:r>
+        <w:rPr>
+          <w:sz w:val="20"/>
+          <w:szCs w:val="20"/>
+        </w:rPr>
+        <w:t>also includes use of source control)</w:t>
+      </w:r>
+    </w:p>
+    <w:p>
+      <w:pPr>
+        <w:pStyle w:val="Body"/>
+        <w:rPr>
+          <w:sz w:val="20"/>
+          <w:szCs w:val="20"/>
+        </w:rPr>
+      </w:pPr>
+    </w:p>
+    <w:tbl>
+      <w:tblPr>
+        <w:tblW w:w="12955" w:type="dxa"/>
+        <w:tblInd w:w="108" w:type="dxa"/>
+        <w:tblBorders>
+          <w:top w:val="single" w:sz="2" w:space="0" w:color="000000"/>
+          <w:left w:val="single" w:sz="2" w:space="0" w:color="000000"/>
+          <w:bottom w:val="single" w:sz="2" w:space="0" w:color="000000"/>
+          <w:right w:val="single" w:sz="2" w:space="0" w:color="000000"/>
+          <w:insideH w:val="single" w:sz="2" w:space="0" w:color="000000"/>
+          <w:insideV w:val="single" w:sz="2" w:space="0" w:color="000000"/>
+        </w:tblBorders>
+        <w:shd w:val="clear" w:color="auto" w:fill="BDC0BF"/>
+        <w:tblLayout w:type="fixed"/>
+        <w:tblLook w:val="04A0" w:firstRow="1" w:lastRow="0" w:firstColumn="1" w:lastColumn="0" w:noHBand="0" w:noVBand="1"/>
+      </w:tblPr>
+      <w:tblGrid>
+        <w:gridCol w:w="12955"/>
+      </w:tblGrid>
+      <w:tr>
+        <w:trPr>
+          <w:trHeight w:val="279"/>
+          <w:tblHeader/>
+        </w:trPr>
+        <w:tc>
+          <w:tcPr>
+            <w:tcW w:w="12955" w:type="dxa"/>
+            <w:tcBorders>
+              <w:top w:val="single" w:sz="2" w:space="0" w:color="000000"/>
+              <w:left w:val="single" w:sz="2" w:space="0" w:color="000000"/>
+              <w:bottom w:val="single" w:sz="4" w:space="0" w:color="000000"/>
+              <w:right w:val="single" w:sz="2" w:space="0" w:color="000000"/>
+            </w:tcBorders>
+            <w:shd w:val="clear" w:color="auto" w:fill="BDC0BF"/>
+            <w:tcMar>
+              <w:top w:w="80" w:type="dxa"/>
+              <w:left w:w="80" w:type="dxa"/>
+              <w:bottom w:w="80" w:type="dxa"/>
+              <w:right w:w="80" w:type="dxa"/>
+            </w:tcMar>
+          </w:tcPr>
+          <w:p>
+            <w:pPr>
+              <w:pStyle w:val="TableStyle1"/>
+            </w:pPr>
+            <w:r>
+              <w:t>Evidence:</w:t>
+            </w:r>
+            <w:r>
+              <w:rPr>
+                <w:b w:val="0"/>
+                <w:bCs w:val="0"/>
+              </w:rPr>
+              <w:t xml:space="preserve"> provide link(s) where possible, optionally provide brief explanatory text, add rows as needed</w:t>
+            </w:r>
+          </w:p>
+        </w:tc>
+      </w:tr>
+      <w:tr>
+        <w:tblPrEx>
+          <w:shd w:val="clear" w:color="auto" w:fill="auto"/>
+        </w:tblPrEx>
+        <w:trPr>
+          <w:trHeight w:val="279"/>
+        </w:trPr>
+        <w:tc>
+          <w:tcPr>
+            <w:tcW w:w="12955" w:type="dxa"/>
+            <w:tcBorders>
+              <w:top w:val="single" w:sz="4" w:space="0" w:color="000000"/>
+              <w:left w:val="single" w:sz="2" w:space="0" w:color="000000"/>
+              <w:bottom w:val="single" w:sz="2" w:space="0" w:color="000000"/>
+              <w:right w:val="single" w:sz="2" w:space="0" w:color="000000"/>
+            </w:tcBorders>
+            <w:shd w:val="clear" w:color="auto" w:fill="auto"/>
+            <w:tcMar>
+              <w:top w:w="80" w:type="dxa"/>
+              <w:left w:w="80" w:type="dxa"/>
+              <w:bottom w:w="80" w:type="dxa"/>
+              <w:right w:w="80" w:type="dxa"/>
+            </w:tcMar>
+          </w:tcPr>
+          <w:p>
+            <w:pPr>
+              <w:pStyle w:val="ListParagraph"/>
+              <w:numPr>
+                <w:ilvl w:val="0"/>
+                <w:numId w:val="3"/>
+              </w:numPr>
+              <w:rPr>
+                <w:rStyle w:val="Hyperlink"/>
+              </w:rPr>
+            </w:pPr>
+            <w:r>
+              <w:fldChar w:fldCharType="begin"/>
+            </w:r>
+            <w:r>
+              <w:instrText xml:space="preserve"> HYPERLINK "https://github.com/rsgc-peterson-e/enhanced-organizer-app-isp/commits/b6c70754fa4e64c1915f53a6c87c7060632a2557" </w:instrText>
+            </w:r>
+            <w:r>
+              <w:fldChar w:fldCharType="separate"/>
+            </w:r>
+            <w:r>
+              <w:rPr>
+                <w:rStyle w:val="Hyperlink"/>
+              </w:rPr>
+              <w:t>See my GitHub re</w:t>
+            </w:r>
+            <w:r>
+              <w:rPr>
+                <w:rStyle w:val="Hyperlink"/>
+              </w:rPr>
+              <w:t>pository for frequent and descriptive commits</w:t>
+            </w:r>
+          </w:p>
+          <w:p>
+            <w:pPr>
+              <w:pStyle w:val="ListParagraph"/>
+              <w:numPr>
+                <w:ilvl w:val="0"/>
+                <w:numId w:val="3"/>
+              </w:numPr>
+            </w:pPr>
+            <w:r>
+              <w:fldChar w:fldCharType="end"/>
+            </w:r>
+            <w:hyperlink r:id="rId25" w:history="1">
+              <w:r>
+                <w:rPr>
+                  <w:rStyle w:val="Hyperlink"/>
+                </w:rPr>
+                <w:t>See my swift code files for proper naming, indentation and commenting</w:t>
+              </w:r>
+            </w:hyperlink>
+          </w:p>
+        </w:tc>
+      </w:tr>
+      <w:tr>
+        <w:tblPrEx>
+          <w:shd w:val="clear" w:color="auto" w:fill="auto"/>
+        </w:tblPrEx>
+        <w:trPr>
+          <w:trHeight w:val="279"/>
+        </w:trPr>
+        <w:tc>
+          <w:tcPr>
+            <w:tcW w:w="12955" w:type="dxa"/>
+            <w:tcBorders>
+              <w:top w:val="single" w:sz="2" w:space="0" w:color="000000"/>
+              <w:left w:val="single" w:sz="2" w:space="0" w:color="000000"/>
+              <w:bottom w:val="single" w:sz="2" w:space="0" w:color="000000"/>
+              <w:right w:val="single" w:sz="2" w:space="0" w:color="000000"/>
+            </w:tcBorders>
+            <w:shd w:val="clear" w:color="auto" w:fill="EEEEEE"/>
+            <w:tcMar>
+              <w:top w:w="80" w:type="dxa"/>
+              <w:left w:w="80" w:type="dxa"/>
+              <w:bottom w:w="80" w:type="dxa"/>
+              <w:right w:w="80" w:type="dxa"/>
+            </w:tcMar>
+          </w:tcPr>
+          <w:p/>
+        </w:tc>
+      </w:tr>
+    </w:tbl>
+    <w:p>
+      <w:pPr>
+        <w:pStyle w:val="Body"/>
+        <w:rPr>
+          <w:sz w:val="20"/>
+          <w:szCs w:val="20"/>
+        </w:rPr>
+      </w:pPr>
+    </w:p>
+    <w:p>
+      <w:pPr>
+        <w:pStyle w:val="Body"/>
+        <w:rPr>
+          <w:sz w:val="20"/>
+          <w:szCs w:val="20"/>
+        </w:rPr>
+      </w:pPr>
+    </w:p>
+    <w:p>
+      <w:pPr>
+        <w:pStyle w:val="Body"/>
+        <w:rPr>
+          <w:b/>
+          <w:bCs/>
+          <w:sz w:val="20"/>
+          <w:szCs w:val="20"/>
+        </w:rPr>
+      </w:pPr>
+      <w:r>
+        <w:rPr>
+          <w:b/>
+          <w:bCs/>
+          <w:sz w:val="20"/>
+          <w:szCs w:val="20"/>
+        </w:rPr>
+        <w:t>Overall rating on this standard</w:t>
+      </w:r>
+      <w:r>
+        <w:rPr>
+          <w:sz w:val="20"/>
+          <w:szCs w:val="20"/>
+        </w:rPr>
+        <w:t xml:space="preserve">: </w:t>
+      </w:r>
+      <w:r>
+        <w:rPr>
+          <w:rFonts w:ascii="Arial Unicode MS" w:hAnsi="Arial Unicode MS"/>
+          <w:sz w:val="20"/>
+          <w:szCs w:val="20"/>
+        </w:rPr>
+        <w:t>✩</w:t>
+      </w:r>
+      <w:r>
+        <w:rPr>
+          <w:sz w:val="20"/>
+          <w:szCs w:val="20"/>
+        </w:rPr>
+        <w:t xml:space="preserve"> </w:t>
+      </w:r>
+      <w:r>
+        <w:rPr>
+          <w:rFonts w:ascii="Arial Unicode MS" w:hAnsi="Arial Unicode MS"/>
+          <w:sz w:val="20"/>
+          <w:szCs w:val="20"/>
+        </w:rPr>
+        <w:t>✩</w:t>
+      </w:r>
+      <w:r>
+        <w:rPr>
+          <w:sz w:val="20"/>
+          <w:szCs w:val="20"/>
+        </w:rPr>
+        <w:t xml:space="preserve"> </w:t>
+      </w:r>
+      <w:r>
+        <w:rPr>
+          <w:rFonts w:ascii="Arial Unicode MS" w:hAnsi="Arial Unicode MS"/>
+          <w:sz w:val="20"/>
+          <w:szCs w:val="20"/>
+        </w:rPr>
+        <w:t>✩</w:t>
+      </w:r>
+      <w:r>
+        <w:rPr>
+          <w:sz w:val="20"/>
+          <w:szCs w:val="20"/>
+        </w:rPr>
+        <w:t xml:space="preserve"> </w:t>
+      </w:r>
+      <w:r>
+        <w:rPr>
+          <w:rFonts w:ascii="Arial Unicode MS" w:hAnsi="Arial Unicode MS"/>
+          <w:sz w:val="20"/>
+          <w:szCs w:val="20"/>
+        </w:rPr>
+        <w:t>✩</w:t>
+      </w:r>
+      <w:r>
+        <w:rPr>
+          <w:sz w:val="20"/>
+          <w:szCs w:val="20"/>
+        </w:rPr>
+        <w:t xml:space="preserve"> </w:t>
+      </w:r>
+      <w:r>
+        <w:rPr>
+          <w:rFonts w:ascii="Arial Unicode MS" w:hAnsi="Arial Unicode MS"/>
+          <w:sz w:val="20"/>
+          <w:szCs w:val="20"/>
+        </w:rPr>
+        <w:t>✩</w:t>
+      </w:r>
+    </w:p>
+    <w:p>
+      <w:pPr>
+        <w:pStyle w:val="Body"/>
+        <w:rPr>
+          <w:sz w:val="20"/>
+          <w:szCs w:val="20"/>
+        </w:rPr>
+      </w:pPr>
+    </w:p>
+    <w:p>
+      <w:pPr>
+        <w:pStyle w:val="Body"/>
+        <w:rPr>
+          <w:sz w:val="20"/>
+          <w:szCs w:val="20"/>
+        </w:rPr>
+      </w:pPr>
+      <w:r>
+        <w:rPr>
+          <w:b/>
+          <w:bCs/>
+          <w:sz w:val="20"/>
+          <w:szCs w:val="20"/>
+        </w:rPr>
+        <w:t>A4.3</w:t>
+      </w:r>
+      <w:r>
+        <w:rPr>
+          <w:sz w:val="20"/>
+          <w:szCs w:val="20"/>
+        </w:rPr>
+        <w:t xml:space="preserve"> demonstrate the ability to interpret error messages displayed by programming tools (e.g., compiler, debugging tool), at different times during the software development process (e.g., writing, compilation, testing);</w:t>
       </w:r>
     </w:p>
     <w:p>
@@ -3886,6 +4617,7 @@
           <w:sz w:val="20"/>
           <w:szCs w:val="20"/>
         </w:rPr>
+        <w:lastRenderedPageBreak/>
         <w:t>Overall rating on this standard</w:t>
       </w:r>
       <w:r>
@@ -3963,6 +4695,15 @@
         </w:rPr>
         <w:t>✩</w:t>
       </w:r>
+    </w:p>
+    <w:p>
+      <w:pPr>
+        <w:pStyle w:val="Body"/>
+        <w:rPr>
+          <w:sz w:val="20"/>
+          <w:szCs w:val="20"/>
+        </w:rPr>
+      </w:pPr>
     </w:p>
     <w:p>
       <w:pPr>
@@ -3988,38 +4729,14 @@
           <w:sz w:val="20"/>
           <w:szCs w:val="20"/>
         </w:rPr>
-        <w:t>A4.2</w:t>
-      </w:r>
-      <w:r>
-        <w:rPr>
-          <w:sz w:val="20"/>
-          <w:szCs w:val="20"/>
-        </w:rPr>
-        <w:t xml:space="preserve"> use workplace and professional conventions (e.g., naming, indenting, commenting) correctly to write programs and internal documentation; </w:t>
-      </w:r>
-      <w:r>
-        <w:rPr>
-          <w:sz w:val="20"/>
-          <w:szCs w:val="20"/>
-        </w:rPr>
-        <w:br/>
-        <w:t xml:space="preserve">     </w:t>
-      </w:r>
-      <w:proofErr w:type="gramStart"/>
-      <w:r>
-        <w:rPr>
-          <w:sz w:val="20"/>
-          <w:szCs w:val="20"/>
-        </w:rPr>
-        <w:t xml:space="preserve">   (</w:t>
-      </w:r>
-      <w:proofErr w:type="gramEnd"/>
-      <w:r>
-        <w:rPr>
-          <w:sz w:val="20"/>
-          <w:szCs w:val="20"/>
-        </w:rPr>
-        <w:t>also includes use of source control)</w:t>
+        <w:t>A4.4</w:t>
+      </w:r>
+      <w:r>
+        <w:rPr>
+          <w:sz w:val="20"/>
+          <w:szCs w:val="20"/>
+        </w:rPr>
+        <w:t xml:space="preserve"> use a tracing technique to understand program flow and to identify and correct logic and run-time errors in computer programs;</w:t>
       </w:r>
     </w:p>
     <w:p>
@@ -4052,7 +4769,7 @@
       </w:tblGrid>
       <w:tr>
         <w:trPr>
-          <w:trHeight w:val="279"/>
+          <w:trHeight w:val="239"/>
           <w:tblHeader/>
         </w:trPr>
         <w:tc>
@@ -4274,6 +4991,15 @@
           <w:szCs w:val="20"/>
         </w:rPr>
       </w:pPr>
+    </w:p>
+    <w:p>
+      <w:pPr>
+        <w:pStyle w:val="Body"/>
+        <w:rPr>
+          <w:sz w:val="20"/>
+          <w:szCs w:val="20"/>
+        </w:rPr>
+      </w:pPr>
       <w:r>
         <w:rPr>
           <w:b/>
@@ -4281,14 +5007,14 @@
           <w:sz w:val="20"/>
           <w:szCs w:val="20"/>
         </w:rPr>
-        <w:t>A4.3</w:t>
-      </w:r>
-      <w:r>
-        <w:rPr>
-          <w:sz w:val="20"/>
-          <w:szCs w:val="20"/>
-        </w:rPr>
-        <w:t xml:space="preserve"> demonstrate the ability to interpret error messages displayed by programming tools (e.g., compiler, debugging tool), at different times during the software development process (e.g., writing, compilation, testing);</w:t>
+        <w:t>A4.5</w:t>
+      </w:r>
+      <w:r>
+        <w:rPr>
+          <w:sz w:val="20"/>
+          <w:szCs w:val="20"/>
+        </w:rPr>
+        <w:t xml:space="preserve"> demonstrate the ability to validate a program using a full range of test cases.</w:t>
       </w:r>
     </w:p>
     <w:p>
@@ -4538,11 +5264,61 @@
     <w:p>
       <w:pPr>
         <w:pStyle w:val="Body"/>
-        <w:rPr>
-          <w:sz w:val="20"/>
-          <w:szCs w:val="20"/>
-        </w:rPr>
-      </w:pPr>
+      </w:pPr>
+    </w:p>
+    <w:p>
+      <w:pPr>
+        <w:pStyle w:val="Body"/>
+      </w:pPr>
+    </w:p>
+    <w:p>
+      <w:pPr>
+        <w:pStyle w:val="Body"/>
+      </w:pPr>
+    </w:p>
+    <w:p>
+      <w:pPr>
+        <w:pStyle w:val="Body"/>
+      </w:pPr>
+    </w:p>
+    <w:p>
+      <w:pPr>
+        <w:pStyle w:val="Body"/>
+      </w:pPr>
+    </w:p>
+    <w:p>
+      <w:pPr>
+        <w:pStyle w:val="Body"/>
+      </w:pPr>
+    </w:p>
+    <w:p>
+      <w:pPr>
+        <w:pStyle w:val="Heading3"/>
+        <w:rPr>
+          <w:sz w:val="22"/>
+          <w:szCs w:val="22"/>
+        </w:rPr>
+      </w:pPr>
+      <w:r>
+        <w:lastRenderedPageBreak/>
+        <w:t>B1. Problem-solving Strategies</w:t>
+      </w:r>
+      <w:r>
+        <w:rPr>
+          <w:rFonts w:ascii="Arial Unicode MS" w:hAnsi="Arial Unicode MS"/>
+        </w:rPr>
+        <w:br/>
+      </w:r>
+      <w:r>
+        <w:t>U</w:t>
+      </w:r>
+      <w:r>
+        <w:rPr>
+          <w:sz w:val="22"/>
+          <w:szCs w:val="22"/>
+        </w:rPr>
+        <w:t>se a variety of problem-solving strategies to solve different types of problems independently and as part of a team;</w:t>
+      </w:r>
     </w:p>
     <w:p>
       <w:pPr>
@@ -4559,14 +5335,14 @@
           <w:sz w:val="20"/>
           <w:szCs w:val="20"/>
         </w:rPr>
-        <w:t>A4.4</w:t>
-      </w:r>
-      <w:r>
-        <w:rPr>
-          <w:sz w:val="20"/>
-          <w:szCs w:val="20"/>
-        </w:rPr>
-        <w:t xml:space="preserve"> use a tracing technique to understand program flow and to identify and correct logic and run-time errors in computer programs;</w:t>
+        <w:t>B1.1</w:t>
+      </w:r>
+      <w:r>
+        <w:rPr>
+          <w:sz w:val="20"/>
+          <w:szCs w:val="20"/>
+        </w:rPr>
+        <w:t xml:space="preserve"> use various problem-solving strategies (e.g., stepwise refinement, divide and conquer, working backwards, examples, extreme cases, tables and charts, trial and error) when solving different types of problems;</w:t>
       </w:r>
     </w:p>
     <w:p>
@@ -4821,15 +5597,6 @@
           <w:szCs w:val="20"/>
         </w:rPr>
       </w:pPr>
-    </w:p>
-    <w:p>
-      <w:pPr>
-        <w:pStyle w:val="Body"/>
-        <w:rPr>
-          <w:sz w:val="20"/>
-          <w:szCs w:val="20"/>
-        </w:rPr>
-      </w:pPr>
       <w:r>
         <w:rPr>
           <w:b/>
@@ -4837,14 +5604,14 @@
           <w:sz w:val="20"/>
           <w:szCs w:val="20"/>
         </w:rPr>
-        <w:t>A4.5</w:t>
-      </w:r>
-      <w:r>
-        <w:rPr>
-          <w:sz w:val="20"/>
-          <w:szCs w:val="20"/>
-        </w:rPr>
-        <w:t xml:space="preserve"> demonstrate the ability to validate a program using a full range of test cases.</w:t>
+        <w:t>B1.2</w:t>
+      </w:r>
+      <w:r>
+        <w:rPr>
+          <w:sz w:val="20"/>
+          <w:szCs w:val="20"/>
+        </w:rPr>
+        <w:t xml:space="preserve"> demonstrate the ability to solve problems independently and as part of a team; </w:t>
       </w:r>
     </w:p>
     <w:p>
@@ -5085,603 +5852,6 @@
     <w:p>
       <w:pPr>
         <w:pStyle w:val="Body"/>
-        <w:rPr>
-          <w:sz w:val="20"/>
-          <w:szCs w:val="20"/>
-        </w:rPr>
-      </w:pPr>
-    </w:p>
-    <w:p>
-      <w:pPr>
-        <w:pStyle w:val="Body"/>
-      </w:pPr>
-    </w:p>
-    <w:p>
-      <w:pPr>
-        <w:pStyle w:val="Body"/>
-      </w:pPr>
-    </w:p>
-    <w:p>
-      <w:pPr>
-        <w:pStyle w:val="Body"/>
-      </w:pPr>
-    </w:p>
-    <w:p>
-      <w:pPr>
-        <w:pStyle w:val="Body"/>
-      </w:pPr>
-    </w:p>
-    <w:p>
-      <w:pPr>
-        <w:pStyle w:val="Body"/>
-      </w:pPr>
-    </w:p>
-    <w:p>
-      <w:pPr>
-        <w:pStyle w:val="Body"/>
-      </w:pPr>
-    </w:p>
-    <w:p>
-      <w:pPr>
-        <w:pStyle w:val="Heading3"/>
-        <w:rPr>
-          <w:sz w:val="22"/>
-          <w:szCs w:val="22"/>
-        </w:rPr>
-      </w:pPr>
-      <w:r>
-        <w:lastRenderedPageBreak/>
-        <w:t>B1. Problem-solving Strategies</w:t>
-      </w:r>
-      <w:r>
-        <w:rPr>
-          <w:rFonts w:ascii="Arial Unicode MS" w:hAnsi="Arial Unicode MS"/>
-        </w:rPr>
-        <w:br/>
-      </w:r>
-      <w:r>
-        <w:t>U</w:t>
-      </w:r>
-      <w:r>
-        <w:rPr>
-          <w:sz w:val="22"/>
-          <w:szCs w:val="22"/>
-        </w:rPr>
-        <w:t>se a variety of problem-solving strategies to solve different types of problems independently and as part of a team;</w:t>
-      </w:r>
-    </w:p>
-    <w:p>
-      <w:pPr>
-        <w:pStyle w:val="Body"/>
-        <w:rPr>
-          <w:sz w:val="20"/>
-          <w:szCs w:val="20"/>
-        </w:rPr>
-      </w:pPr>
-      <w:r>
-        <w:rPr>
-          <w:b/>
-          <w:bCs/>
-          <w:sz w:val="20"/>
-          <w:szCs w:val="20"/>
-        </w:rPr>
-        <w:t>B1.1</w:t>
-      </w:r>
-      <w:r>
-        <w:rPr>
-          <w:sz w:val="20"/>
-          <w:szCs w:val="20"/>
-        </w:rPr>
-        <w:t xml:space="preserve"> use various problem-solving strategies (e.g., stepwise refinement, divide and conquer, working backwards, examples, extreme cases, tables and charts, trial and error) when solving different types of problems;</w:t>
-      </w:r>
-    </w:p>
-    <w:p>
-      <w:pPr>
-        <w:pStyle w:val="Body"/>
-        <w:rPr>
-          <w:sz w:val="20"/>
-          <w:szCs w:val="20"/>
-        </w:rPr>
-      </w:pPr>
-    </w:p>
-    <w:tbl>
-      <w:tblPr>
-        <w:tblW w:w="12955" w:type="dxa"/>
-        <w:tblInd w:w="108" w:type="dxa"/>
-        <w:tblBorders>
-          <w:top w:val="single" w:sz="2" w:space="0" w:color="000000"/>
-          <w:left w:val="single" w:sz="2" w:space="0" w:color="000000"/>
-          <w:bottom w:val="single" w:sz="2" w:space="0" w:color="000000"/>
-          <w:right w:val="single" w:sz="2" w:space="0" w:color="000000"/>
-          <w:insideH w:val="single" w:sz="2" w:space="0" w:color="000000"/>
-          <w:insideV w:val="single" w:sz="2" w:space="0" w:color="000000"/>
-        </w:tblBorders>
-        <w:shd w:val="clear" w:color="auto" w:fill="BDC0BF"/>
-        <w:tblLayout w:type="fixed"/>
-        <w:tblLook w:val="04A0" w:firstRow="1" w:lastRow="0" w:firstColumn="1" w:lastColumn="0" w:noHBand="0" w:noVBand="1"/>
-      </w:tblPr>
-      <w:tblGrid>
-        <w:gridCol w:w="12955"/>
-      </w:tblGrid>
-      <w:tr>
-        <w:trPr>
-          <w:trHeight w:val="279"/>
-          <w:tblHeader/>
-        </w:trPr>
-        <w:tc>
-          <w:tcPr>
-            <w:tcW w:w="12955" w:type="dxa"/>
-            <w:tcBorders>
-              <w:top w:val="single" w:sz="2" w:space="0" w:color="000000"/>
-              <w:left w:val="single" w:sz="2" w:space="0" w:color="000000"/>
-              <w:bottom w:val="single" w:sz="4" w:space="0" w:color="000000"/>
-              <w:right w:val="single" w:sz="2" w:space="0" w:color="000000"/>
-            </w:tcBorders>
-            <w:shd w:val="clear" w:color="auto" w:fill="BDC0BF"/>
-            <w:tcMar>
-              <w:top w:w="80" w:type="dxa"/>
-              <w:left w:w="80" w:type="dxa"/>
-              <w:bottom w:w="80" w:type="dxa"/>
-              <w:right w:w="80" w:type="dxa"/>
-            </w:tcMar>
-          </w:tcPr>
-          <w:p>
-            <w:pPr>
-              <w:pStyle w:val="TableStyle1"/>
-            </w:pPr>
-            <w:r>
-              <w:t>Evidence:</w:t>
-            </w:r>
-            <w:r>
-              <w:rPr>
-                <w:b w:val="0"/>
-                <w:bCs w:val="0"/>
-              </w:rPr>
-              <w:t xml:space="preserve"> provide link(s) where possible, optionally provide brief explanatory text, add rows as needed</w:t>
-            </w:r>
-          </w:p>
-        </w:tc>
-      </w:tr>
-      <w:tr>
-        <w:tblPrEx>
-          <w:shd w:val="clear" w:color="auto" w:fill="auto"/>
-        </w:tblPrEx>
-        <w:trPr>
-          <w:trHeight w:val="279"/>
-        </w:trPr>
-        <w:tc>
-          <w:tcPr>
-            <w:tcW w:w="12955" w:type="dxa"/>
-            <w:tcBorders>
-              <w:top w:val="single" w:sz="4" w:space="0" w:color="000000"/>
-              <w:left w:val="single" w:sz="2" w:space="0" w:color="000000"/>
-              <w:bottom w:val="single" w:sz="2" w:space="0" w:color="000000"/>
-              <w:right w:val="single" w:sz="2" w:space="0" w:color="000000"/>
-            </w:tcBorders>
-            <w:shd w:val="clear" w:color="auto" w:fill="auto"/>
-            <w:tcMar>
-              <w:top w:w="80" w:type="dxa"/>
-              <w:left w:w="80" w:type="dxa"/>
-              <w:bottom w:w="80" w:type="dxa"/>
-              <w:right w:w="80" w:type="dxa"/>
-            </w:tcMar>
-          </w:tcPr>
-          <w:p/>
-        </w:tc>
-      </w:tr>
-      <w:tr>
-        <w:tblPrEx>
-          <w:shd w:val="clear" w:color="auto" w:fill="auto"/>
-        </w:tblPrEx>
-        <w:trPr>
-          <w:trHeight w:val="279"/>
-        </w:trPr>
-        <w:tc>
-          <w:tcPr>
-            <w:tcW w:w="12955" w:type="dxa"/>
-            <w:tcBorders>
-              <w:top w:val="single" w:sz="2" w:space="0" w:color="000000"/>
-              <w:left w:val="single" w:sz="2" w:space="0" w:color="000000"/>
-              <w:bottom w:val="single" w:sz="2" w:space="0" w:color="000000"/>
-              <w:right w:val="single" w:sz="2" w:space="0" w:color="000000"/>
-            </w:tcBorders>
-            <w:shd w:val="clear" w:color="auto" w:fill="EEEEEE"/>
-            <w:tcMar>
-              <w:top w:w="80" w:type="dxa"/>
-              <w:left w:w="80" w:type="dxa"/>
-              <w:bottom w:w="80" w:type="dxa"/>
-              <w:right w:w="80" w:type="dxa"/>
-            </w:tcMar>
-          </w:tcPr>
-          <w:p/>
-        </w:tc>
-      </w:tr>
-    </w:tbl>
-    <w:p>
-      <w:pPr>
-        <w:pStyle w:val="Body"/>
-        <w:rPr>
-          <w:sz w:val="20"/>
-          <w:szCs w:val="20"/>
-        </w:rPr>
-      </w:pPr>
-    </w:p>
-    <w:p>
-      <w:pPr>
-        <w:pStyle w:val="Body"/>
-        <w:rPr>
-          <w:sz w:val="20"/>
-          <w:szCs w:val="20"/>
-        </w:rPr>
-      </w:pPr>
-    </w:p>
-    <w:p>
-      <w:pPr>
-        <w:pStyle w:val="Body"/>
-        <w:rPr>
-          <w:b/>
-          <w:bCs/>
-          <w:sz w:val="20"/>
-          <w:szCs w:val="20"/>
-        </w:rPr>
-      </w:pPr>
-      <w:r>
-        <w:rPr>
-          <w:b/>
-          <w:bCs/>
-          <w:sz w:val="20"/>
-          <w:szCs w:val="20"/>
-        </w:rPr>
-        <w:t>Overall rating on this standard</w:t>
-      </w:r>
-      <w:r>
-        <w:rPr>
-          <w:sz w:val="20"/>
-          <w:szCs w:val="20"/>
-        </w:rPr>
-        <w:t xml:space="preserve">: </w:t>
-      </w:r>
-      <w:r>
-        <w:rPr>
-          <w:rFonts w:ascii="Arial Unicode MS" w:hAnsi="Arial Unicode MS"/>
-          <w:sz w:val="20"/>
-          <w:szCs w:val="20"/>
-        </w:rPr>
-        <w:t>✩</w:t>
-      </w:r>
-      <w:r>
-        <w:rPr>
-          <w:sz w:val="20"/>
-          <w:szCs w:val="20"/>
-        </w:rPr>
-        <w:t xml:space="preserve"> </w:t>
-      </w:r>
-      <w:r>
-        <w:rPr>
-          <w:rFonts w:ascii="Arial Unicode MS" w:hAnsi="Arial Unicode MS"/>
-          <w:sz w:val="20"/>
-          <w:szCs w:val="20"/>
-        </w:rPr>
-        <w:t>✩</w:t>
-      </w:r>
-      <w:r>
-        <w:rPr>
-          <w:sz w:val="20"/>
-          <w:szCs w:val="20"/>
-        </w:rPr>
-        <w:t xml:space="preserve"> </w:t>
-      </w:r>
-      <w:r>
-        <w:rPr>
-          <w:rFonts w:ascii="Arial Unicode MS" w:hAnsi="Arial Unicode MS"/>
-          <w:sz w:val="20"/>
-          <w:szCs w:val="20"/>
-        </w:rPr>
-        <w:t>✩</w:t>
-      </w:r>
-      <w:r>
-        <w:rPr>
-          <w:sz w:val="20"/>
-          <w:szCs w:val="20"/>
-        </w:rPr>
-        <w:t xml:space="preserve"> </w:t>
-      </w:r>
-      <w:r>
-        <w:rPr>
-          <w:rFonts w:ascii="Arial Unicode MS" w:hAnsi="Arial Unicode MS"/>
-          <w:sz w:val="20"/>
-          <w:szCs w:val="20"/>
-        </w:rPr>
-        <w:t>✩</w:t>
-      </w:r>
-      <w:r>
-        <w:rPr>
-          <w:sz w:val="20"/>
-          <w:szCs w:val="20"/>
-        </w:rPr>
-        <w:t xml:space="preserve"> </w:t>
-      </w:r>
-      <w:r>
-        <w:rPr>
-          <w:rFonts w:ascii="Arial Unicode MS" w:hAnsi="Arial Unicode MS"/>
-          <w:sz w:val="20"/>
-          <w:szCs w:val="20"/>
-        </w:rPr>
-        <w:t>✩</w:t>
-      </w:r>
-    </w:p>
-    <w:p>
-      <w:pPr>
-        <w:pStyle w:val="Body"/>
-        <w:rPr>
-          <w:sz w:val="20"/>
-          <w:szCs w:val="20"/>
-        </w:rPr>
-      </w:pPr>
-    </w:p>
-    <w:p>
-      <w:pPr>
-        <w:pStyle w:val="Body"/>
-        <w:rPr>
-          <w:sz w:val="20"/>
-          <w:szCs w:val="20"/>
-        </w:rPr>
-      </w:pPr>
-      <w:r>
-        <w:rPr>
-          <w:b/>
-          <w:bCs/>
-          <w:sz w:val="20"/>
-          <w:szCs w:val="20"/>
-        </w:rPr>
-        <w:t>B1.2</w:t>
-      </w:r>
-      <w:r>
-        <w:rPr>
-          <w:sz w:val="20"/>
-          <w:szCs w:val="20"/>
-        </w:rPr>
-        <w:t xml:space="preserve"> demonstrate the ability to solve problems independently and as part of a team; </w:t>
-      </w:r>
-    </w:p>
-    <w:p>
-      <w:pPr>
-        <w:pStyle w:val="Body"/>
-        <w:rPr>
-          <w:sz w:val="20"/>
-          <w:szCs w:val="20"/>
-        </w:rPr>
-      </w:pPr>
-    </w:p>
-    <w:tbl>
-      <w:tblPr>
-        <w:tblW w:w="12955" w:type="dxa"/>
-        <w:tblInd w:w="108" w:type="dxa"/>
-        <w:tblBorders>
-          <w:top w:val="single" w:sz="2" w:space="0" w:color="000000"/>
-          <w:left w:val="single" w:sz="2" w:space="0" w:color="000000"/>
-          <w:bottom w:val="single" w:sz="2" w:space="0" w:color="000000"/>
-          <w:right w:val="single" w:sz="2" w:space="0" w:color="000000"/>
-          <w:insideH w:val="single" w:sz="2" w:space="0" w:color="000000"/>
-          <w:insideV w:val="single" w:sz="2" w:space="0" w:color="000000"/>
-        </w:tblBorders>
-        <w:shd w:val="clear" w:color="auto" w:fill="BDC0BF"/>
-        <w:tblLayout w:type="fixed"/>
-        <w:tblLook w:val="04A0" w:firstRow="1" w:lastRow="0" w:firstColumn="1" w:lastColumn="0" w:noHBand="0" w:noVBand="1"/>
-      </w:tblPr>
-      <w:tblGrid>
-        <w:gridCol w:w="12955"/>
-      </w:tblGrid>
-      <w:tr>
-        <w:trPr>
-          <w:trHeight w:val="279"/>
-          <w:tblHeader/>
-        </w:trPr>
-        <w:tc>
-          <w:tcPr>
-            <w:tcW w:w="12955" w:type="dxa"/>
-            <w:tcBorders>
-              <w:top w:val="single" w:sz="2" w:space="0" w:color="000000"/>
-              <w:left w:val="single" w:sz="2" w:space="0" w:color="000000"/>
-              <w:bottom w:val="single" w:sz="4" w:space="0" w:color="000000"/>
-              <w:right w:val="single" w:sz="2" w:space="0" w:color="000000"/>
-            </w:tcBorders>
-            <w:shd w:val="clear" w:color="auto" w:fill="BDC0BF"/>
-            <w:tcMar>
-              <w:top w:w="80" w:type="dxa"/>
-              <w:left w:w="80" w:type="dxa"/>
-              <w:bottom w:w="80" w:type="dxa"/>
-              <w:right w:w="80" w:type="dxa"/>
-            </w:tcMar>
-          </w:tcPr>
-          <w:p>
-            <w:pPr>
-              <w:pStyle w:val="TableStyle1"/>
-            </w:pPr>
-            <w:r>
-              <w:t>Evidence:</w:t>
-            </w:r>
-            <w:r>
-              <w:rPr>
-                <w:b w:val="0"/>
-                <w:bCs w:val="0"/>
-              </w:rPr>
-              <w:t xml:space="preserve"> provide link(s) where possible, optionally provide brief explanatory text, add rows as needed</w:t>
-            </w:r>
-          </w:p>
-        </w:tc>
-      </w:tr>
-      <w:tr>
-        <w:tblPrEx>
-          <w:shd w:val="clear" w:color="auto" w:fill="auto"/>
-        </w:tblPrEx>
-        <w:trPr>
-          <w:trHeight w:val="279"/>
-        </w:trPr>
-        <w:tc>
-          <w:tcPr>
-            <w:tcW w:w="12955" w:type="dxa"/>
-            <w:tcBorders>
-              <w:top w:val="single" w:sz="4" w:space="0" w:color="000000"/>
-              <w:left w:val="single" w:sz="2" w:space="0" w:color="000000"/>
-              <w:bottom w:val="single" w:sz="2" w:space="0" w:color="000000"/>
-              <w:right w:val="single" w:sz="2" w:space="0" w:color="000000"/>
-            </w:tcBorders>
-            <w:shd w:val="clear" w:color="auto" w:fill="auto"/>
-            <w:tcMar>
-              <w:top w:w="80" w:type="dxa"/>
-              <w:left w:w="80" w:type="dxa"/>
-              <w:bottom w:w="80" w:type="dxa"/>
-              <w:right w:w="80" w:type="dxa"/>
-            </w:tcMar>
-          </w:tcPr>
-          <w:p/>
-        </w:tc>
-      </w:tr>
-      <w:tr>
-        <w:tblPrEx>
-          <w:shd w:val="clear" w:color="auto" w:fill="auto"/>
-        </w:tblPrEx>
-        <w:trPr>
-          <w:trHeight w:val="279"/>
-        </w:trPr>
-        <w:tc>
-          <w:tcPr>
-            <w:tcW w:w="12955" w:type="dxa"/>
-            <w:tcBorders>
-              <w:top w:val="single" w:sz="2" w:space="0" w:color="000000"/>
-              <w:left w:val="single" w:sz="2" w:space="0" w:color="000000"/>
-              <w:bottom w:val="single" w:sz="2" w:space="0" w:color="000000"/>
-              <w:right w:val="single" w:sz="2" w:space="0" w:color="000000"/>
-            </w:tcBorders>
-            <w:shd w:val="clear" w:color="auto" w:fill="EEEEEE"/>
-            <w:tcMar>
-              <w:top w:w="80" w:type="dxa"/>
-              <w:left w:w="80" w:type="dxa"/>
-              <w:bottom w:w="80" w:type="dxa"/>
-              <w:right w:w="80" w:type="dxa"/>
-            </w:tcMar>
-          </w:tcPr>
-          <w:p/>
-        </w:tc>
-      </w:tr>
-    </w:tbl>
-    <w:p>
-      <w:pPr>
-        <w:pStyle w:val="Body"/>
-        <w:rPr>
-          <w:sz w:val="20"/>
-          <w:szCs w:val="20"/>
-        </w:rPr>
-      </w:pPr>
-    </w:p>
-    <w:p>
-      <w:pPr>
-        <w:pStyle w:val="Body"/>
-        <w:rPr>
-          <w:sz w:val="20"/>
-          <w:szCs w:val="20"/>
-        </w:rPr>
-      </w:pPr>
-    </w:p>
-    <w:p>
-      <w:pPr>
-        <w:pStyle w:val="Body"/>
-        <w:rPr>
-          <w:b/>
-          <w:bCs/>
-          <w:sz w:val="20"/>
-          <w:szCs w:val="20"/>
-        </w:rPr>
-      </w:pPr>
-      <w:r>
-        <w:rPr>
-          <w:b/>
-          <w:bCs/>
-          <w:sz w:val="20"/>
-          <w:szCs w:val="20"/>
-        </w:rPr>
-        <w:t>Overall rating on this standard</w:t>
-      </w:r>
-      <w:r>
-        <w:rPr>
-          <w:sz w:val="20"/>
-          <w:szCs w:val="20"/>
-        </w:rPr>
-        <w:t xml:space="preserve">: </w:t>
-      </w:r>
-      <w:r>
-        <w:rPr>
-          <w:rFonts w:ascii="Arial Unicode MS" w:hAnsi="Arial Unicode MS"/>
-          <w:sz w:val="20"/>
-          <w:szCs w:val="20"/>
-        </w:rPr>
-        <w:t>✩</w:t>
-      </w:r>
-      <w:r>
-        <w:rPr>
-          <w:sz w:val="20"/>
-          <w:szCs w:val="20"/>
-        </w:rPr>
-        <w:t xml:space="preserve"> </w:t>
-      </w:r>
-      <w:r>
-        <w:rPr>
-          <w:rFonts w:ascii="Arial Unicode MS" w:hAnsi="Arial Unicode MS"/>
-          <w:sz w:val="20"/>
-          <w:szCs w:val="20"/>
-        </w:rPr>
-        <w:t>✩</w:t>
-      </w:r>
-      <w:r>
-        <w:rPr>
-          <w:sz w:val="20"/>
-          <w:szCs w:val="20"/>
-        </w:rPr>
-        <w:t xml:space="preserve"> </w:t>
-      </w:r>
-      <w:r>
-        <w:rPr>
-          <w:rFonts w:ascii="Arial Unicode MS" w:hAnsi="Arial Unicode MS"/>
-          <w:sz w:val="20"/>
-          <w:szCs w:val="20"/>
-        </w:rPr>
-        <w:t>✩</w:t>
-      </w:r>
-      <w:r>
-        <w:rPr>
-          <w:sz w:val="20"/>
-          <w:szCs w:val="20"/>
-        </w:rPr>
-        <w:t xml:space="preserve"> </w:t>
-      </w:r>
-      <w:r>
-        <w:rPr>
-          <w:rFonts w:ascii="Arial Unicode MS" w:hAnsi="Arial Unicode MS"/>
-          <w:sz w:val="20"/>
-          <w:szCs w:val="20"/>
-        </w:rPr>
-        <w:t>✩</w:t>
-      </w:r>
-      <w:r>
-        <w:rPr>
-          <w:sz w:val="20"/>
-          <w:szCs w:val="20"/>
-        </w:rPr>
-        <w:t xml:space="preserve"> </w:t>
-      </w:r>
-      <w:r>
-        <w:rPr>
-          <w:rFonts w:ascii="Arial Unicode MS" w:hAnsi="Arial Unicode MS"/>
-          <w:sz w:val="20"/>
-          <w:szCs w:val="20"/>
-        </w:rPr>
-        <w:t>✩</w:t>
-      </w:r>
-    </w:p>
-    <w:p>
-      <w:pPr>
-        <w:pStyle w:val="Body"/>
       </w:pPr>
     </w:p>
     <w:p>
@@ -5733,8 +5903,8 @@
       </w:pPr>
     </w:p>
     <w:sectPr>
-      <w:headerReference w:type="default" r:id="rId21"/>
-      <w:footerReference w:type="default" r:id="rId22"/>
+      <w:headerReference w:type="default" r:id="rId26"/>
+      <w:footerReference w:type="default" r:id="rId27"/>
       <w:pgSz w:w="15840" w:h="12240" w:orient="landscape"/>
       <w:pgMar w:top="1440" w:right="1440" w:bottom="1440" w:left="1440" w:header="720" w:footer="864" w:gutter="0"/>
       <w:cols w:space="720"/>
@@ -5796,7 +5966,7 @@
       <w:rPr>
         <w:noProof/>
       </w:rPr>
-      <w:t>6</w:t>
+      <w:t>10</w:t>
     </w:r>
     <w:r>
       <w:fldChar w:fldCharType="end"/>

</xml_diff>

<commit_message>
added to ISP checkpoint document
</commit_message>
<xml_diff>
--- a/Independent_Study_Project_-_Checkpoint_1.docx
+++ b/Independent_Study_Project_-_Checkpoint_1.docx
@@ -2235,12 +2235,7 @@
               <w:fldChar w:fldCharType="end"/>
             </w:r>
             <w:r>
-              <w:t>All three of these view controllers incorporate user input pro</w:t>
-            </w:r>
-            <w:bookmarkStart w:id="0" w:name="_GoBack"/>
-            <w:bookmarkEnd w:id="0"/>
-            <w:r>
-              <w:t>cess it and update the screen output</w:t>
+              <w:t>All three of these view controllers incorporate user input process it and update the screen output</w:t>
             </w:r>
           </w:p>
         </w:tc>
@@ -3937,7 +3932,18 @@
               <w:right w:w="80" w:type="dxa"/>
             </w:tcMar>
           </w:tcPr>
-          <w:p/>
+          <w:p>
+            <w:pPr>
+              <w:pStyle w:val="ListParagraph"/>
+              <w:numPr>
+                <w:ilvl w:val="0"/>
+                <w:numId w:val="3"/>
+              </w:numPr>
+            </w:pPr>
+            <w:r>
+              <w:t>See my Sesame page for posts regarding errors</w:t>
+            </w:r>
+          </w:p>
         </w:tc>
       </w:tr>
       <w:tr>
@@ -4270,6 +4276,10 @@
                 <w:ilvl w:val="0"/>
                 <w:numId w:val="3"/>
               </w:numPr>
+              <w:rPr>
+                <w:rStyle w:val="Hyperlink"/>
+                <w:u w:val="none"/>
+              </w:rPr>
             </w:pPr>
             <w:r>
               <w:fldChar w:fldCharType="end"/>
@@ -4282,6 +4292,22 @@
                 <w:t>See my swift code files for proper naming, indentation and commenting</w:t>
               </w:r>
             </w:hyperlink>
+          </w:p>
+          <w:p>
+            <w:pPr>
+              <w:pStyle w:val="ListParagraph"/>
+              <w:numPr>
+                <w:ilvl w:val="0"/>
+                <w:numId w:val="3"/>
+              </w:numPr>
+            </w:pPr>
+            <w:r>
+              <w:rPr>
+                <w:rStyle w:val="Hyperlink"/>
+                <w:u w:val="none"/>
+              </w:rPr>
+              <w:t>See my Sesame page as well for documentation on my goals and progress</w:t>
+            </w:r>
           </w:p>
         </w:tc>
       </w:tr>
@@ -4458,6 +4484,586 @@
           <w:szCs w:val="20"/>
         </w:rPr>
         <w:t xml:space="preserve"> demonstrate the ability to interpret error messages displayed by programming tools (e.g., compiler, debugging tool), at different times during the software development process (e.g., writing, compilation, testing);</w:t>
+      </w:r>
+    </w:p>
+    <w:p>
+      <w:pPr>
+        <w:pStyle w:val="Body"/>
+        <w:rPr>
+          <w:sz w:val="20"/>
+          <w:szCs w:val="20"/>
+        </w:rPr>
+      </w:pPr>
+    </w:p>
+    <w:tbl>
+      <w:tblPr>
+        <w:tblW w:w="12955" w:type="dxa"/>
+        <w:tblInd w:w="108" w:type="dxa"/>
+        <w:tblBorders>
+          <w:top w:val="single" w:sz="2" w:space="0" w:color="000000"/>
+          <w:left w:val="single" w:sz="2" w:space="0" w:color="000000"/>
+          <w:bottom w:val="single" w:sz="2" w:space="0" w:color="000000"/>
+          <w:right w:val="single" w:sz="2" w:space="0" w:color="000000"/>
+          <w:insideH w:val="single" w:sz="2" w:space="0" w:color="000000"/>
+          <w:insideV w:val="single" w:sz="2" w:space="0" w:color="000000"/>
+        </w:tblBorders>
+        <w:shd w:val="clear" w:color="auto" w:fill="BDC0BF"/>
+        <w:tblLayout w:type="fixed"/>
+        <w:tblLook w:val="04A0" w:firstRow="1" w:lastRow="0" w:firstColumn="1" w:lastColumn="0" w:noHBand="0" w:noVBand="1"/>
+      </w:tblPr>
+      <w:tblGrid>
+        <w:gridCol w:w="12955"/>
+      </w:tblGrid>
+      <w:tr>
+        <w:trPr>
+          <w:trHeight w:val="401"/>
+          <w:tblHeader/>
+        </w:trPr>
+        <w:tc>
+          <w:tcPr>
+            <w:tcW w:w="12955" w:type="dxa"/>
+            <w:tcBorders>
+              <w:top w:val="single" w:sz="2" w:space="0" w:color="000000"/>
+              <w:left w:val="single" w:sz="2" w:space="0" w:color="000000"/>
+              <w:bottom w:val="single" w:sz="4" w:space="0" w:color="000000"/>
+              <w:right w:val="single" w:sz="2" w:space="0" w:color="000000"/>
+            </w:tcBorders>
+            <w:shd w:val="clear" w:color="auto" w:fill="BDC0BF"/>
+            <w:tcMar>
+              <w:top w:w="80" w:type="dxa"/>
+              <w:left w:w="80" w:type="dxa"/>
+              <w:bottom w:w="80" w:type="dxa"/>
+              <w:right w:w="80" w:type="dxa"/>
+            </w:tcMar>
+          </w:tcPr>
+          <w:p>
+            <w:pPr>
+              <w:pStyle w:val="TableStyle1"/>
+            </w:pPr>
+            <w:r>
+              <w:t>Evidence:</w:t>
+            </w:r>
+            <w:r>
+              <w:rPr>
+                <w:b w:val="0"/>
+                <w:bCs w:val="0"/>
+              </w:rPr>
+              <w:t xml:space="preserve"> provide link(s) where possible, optionally provide brief explanatory text, add rows as needed</w:t>
+            </w:r>
+          </w:p>
+        </w:tc>
+      </w:tr>
+      <w:tr>
+        <w:tblPrEx>
+          <w:shd w:val="clear" w:color="auto" w:fill="auto"/>
+        </w:tblPrEx>
+        <w:trPr>
+          <w:trHeight w:val="279"/>
+        </w:trPr>
+        <w:tc>
+          <w:tcPr>
+            <w:tcW w:w="12955" w:type="dxa"/>
+            <w:tcBorders>
+              <w:top w:val="single" w:sz="4" w:space="0" w:color="000000"/>
+              <w:left w:val="single" w:sz="2" w:space="0" w:color="000000"/>
+              <w:bottom w:val="single" w:sz="2" w:space="0" w:color="000000"/>
+              <w:right w:val="single" w:sz="2" w:space="0" w:color="000000"/>
+            </w:tcBorders>
+            <w:shd w:val="clear" w:color="auto" w:fill="auto"/>
+            <w:tcMar>
+              <w:top w:w="80" w:type="dxa"/>
+              <w:left w:w="80" w:type="dxa"/>
+              <w:bottom w:w="80" w:type="dxa"/>
+              <w:right w:w="80" w:type="dxa"/>
+            </w:tcMar>
+          </w:tcPr>
+          <w:p>
+            <w:pPr>
+              <w:pStyle w:val="ListParagraph"/>
+              <w:numPr>
+                <w:ilvl w:val="0"/>
+                <w:numId w:val="3"/>
+              </w:numPr>
+            </w:pPr>
+            <w:r>
+              <w:t>See my Sesame page for posts regarding errors</w:t>
+            </w:r>
+            <w:bookmarkStart w:id="0" w:name="_GoBack"/>
+            <w:bookmarkEnd w:id="0"/>
+          </w:p>
+        </w:tc>
+      </w:tr>
+      <w:tr>
+        <w:tblPrEx>
+          <w:shd w:val="clear" w:color="auto" w:fill="auto"/>
+        </w:tblPrEx>
+        <w:trPr>
+          <w:trHeight w:val="279"/>
+        </w:trPr>
+        <w:tc>
+          <w:tcPr>
+            <w:tcW w:w="12955" w:type="dxa"/>
+            <w:tcBorders>
+              <w:top w:val="single" w:sz="2" w:space="0" w:color="000000"/>
+              <w:left w:val="single" w:sz="2" w:space="0" w:color="000000"/>
+              <w:bottom w:val="single" w:sz="2" w:space="0" w:color="000000"/>
+              <w:right w:val="single" w:sz="2" w:space="0" w:color="000000"/>
+            </w:tcBorders>
+            <w:shd w:val="clear" w:color="auto" w:fill="EEEEEE"/>
+            <w:tcMar>
+              <w:top w:w="80" w:type="dxa"/>
+              <w:left w:w="80" w:type="dxa"/>
+              <w:bottom w:w="80" w:type="dxa"/>
+              <w:right w:w="80" w:type="dxa"/>
+            </w:tcMar>
+          </w:tcPr>
+          <w:p/>
+        </w:tc>
+      </w:tr>
+    </w:tbl>
+    <w:p>
+      <w:pPr>
+        <w:pStyle w:val="Body"/>
+        <w:rPr>
+          <w:sz w:val="20"/>
+          <w:szCs w:val="20"/>
+        </w:rPr>
+      </w:pPr>
+    </w:p>
+    <w:p>
+      <w:pPr>
+        <w:pStyle w:val="Body"/>
+        <w:rPr>
+          <w:sz w:val="20"/>
+          <w:szCs w:val="20"/>
+        </w:rPr>
+      </w:pPr>
+    </w:p>
+    <w:p>
+      <w:pPr>
+        <w:pStyle w:val="Body"/>
+        <w:rPr>
+          <w:b/>
+          <w:bCs/>
+          <w:sz w:val="20"/>
+          <w:szCs w:val="20"/>
+        </w:rPr>
+      </w:pPr>
+      <w:r>
+        <w:rPr>
+          <w:b/>
+          <w:bCs/>
+          <w:sz w:val="20"/>
+          <w:szCs w:val="20"/>
+        </w:rPr>
+        <w:t>Overall rating on this standard</w:t>
+      </w:r>
+      <w:r>
+        <w:rPr>
+          <w:sz w:val="20"/>
+          <w:szCs w:val="20"/>
+        </w:rPr>
+        <w:t xml:space="preserve">: </w:t>
+      </w:r>
+      <w:r>
+        <w:rPr>
+          <w:rFonts w:ascii="Arial Unicode MS" w:hAnsi="Arial Unicode MS"/>
+          <w:sz w:val="20"/>
+          <w:szCs w:val="20"/>
+        </w:rPr>
+        <w:t>✩</w:t>
+      </w:r>
+      <w:r>
+        <w:rPr>
+          <w:sz w:val="20"/>
+          <w:szCs w:val="20"/>
+        </w:rPr>
+        <w:t xml:space="preserve"> </w:t>
+      </w:r>
+      <w:r>
+        <w:rPr>
+          <w:rFonts w:ascii="Arial Unicode MS" w:hAnsi="Arial Unicode MS"/>
+          <w:sz w:val="20"/>
+          <w:szCs w:val="20"/>
+        </w:rPr>
+        <w:t>✩</w:t>
+      </w:r>
+      <w:r>
+        <w:rPr>
+          <w:sz w:val="20"/>
+          <w:szCs w:val="20"/>
+        </w:rPr>
+        <w:t xml:space="preserve"> </w:t>
+      </w:r>
+      <w:r>
+        <w:rPr>
+          <w:rFonts w:ascii="Arial Unicode MS" w:hAnsi="Arial Unicode MS"/>
+          <w:sz w:val="20"/>
+          <w:szCs w:val="20"/>
+        </w:rPr>
+        <w:t>✩</w:t>
+      </w:r>
+      <w:r>
+        <w:rPr>
+          <w:sz w:val="20"/>
+          <w:szCs w:val="20"/>
+        </w:rPr>
+        <w:t xml:space="preserve"> </w:t>
+      </w:r>
+      <w:r>
+        <w:rPr>
+          <w:rFonts w:ascii="Arial Unicode MS" w:hAnsi="Arial Unicode MS"/>
+          <w:sz w:val="20"/>
+          <w:szCs w:val="20"/>
+        </w:rPr>
+        <w:t>✩</w:t>
+      </w:r>
+      <w:r>
+        <w:rPr>
+          <w:sz w:val="20"/>
+          <w:szCs w:val="20"/>
+        </w:rPr>
+        <w:t xml:space="preserve"> </w:t>
+      </w:r>
+      <w:r>
+        <w:rPr>
+          <w:rFonts w:ascii="Arial Unicode MS" w:hAnsi="Arial Unicode MS"/>
+          <w:sz w:val="20"/>
+          <w:szCs w:val="20"/>
+        </w:rPr>
+        <w:t>✩</w:t>
+      </w:r>
+    </w:p>
+    <w:p>
+      <w:pPr>
+        <w:pStyle w:val="Body"/>
+        <w:rPr>
+          <w:sz w:val="20"/>
+          <w:szCs w:val="20"/>
+        </w:rPr>
+      </w:pPr>
+    </w:p>
+    <w:p>
+      <w:pPr>
+        <w:pStyle w:val="Body"/>
+        <w:rPr>
+          <w:sz w:val="20"/>
+          <w:szCs w:val="20"/>
+        </w:rPr>
+      </w:pPr>
+    </w:p>
+    <w:p>
+      <w:pPr>
+        <w:pStyle w:val="Body"/>
+        <w:rPr>
+          <w:sz w:val="20"/>
+          <w:szCs w:val="20"/>
+        </w:rPr>
+      </w:pPr>
+      <w:r>
+        <w:rPr>
+          <w:b/>
+          <w:bCs/>
+          <w:sz w:val="20"/>
+          <w:szCs w:val="20"/>
+        </w:rPr>
+        <w:t>A4.4</w:t>
+      </w:r>
+      <w:r>
+        <w:rPr>
+          <w:sz w:val="20"/>
+          <w:szCs w:val="20"/>
+        </w:rPr>
+        <w:t xml:space="preserve"> use a tracing technique to understand program flow and to identify and correct logic and run-time errors in computer programs;</w:t>
+      </w:r>
+    </w:p>
+    <w:p>
+      <w:pPr>
+        <w:pStyle w:val="Body"/>
+        <w:rPr>
+          <w:sz w:val="20"/>
+          <w:szCs w:val="20"/>
+        </w:rPr>
+      </w:pPr>
+    </w:p>
+    <w:tbl>
+      <w:tblPr>
+        <w:tblW w:w="12955" w:type="dxa"/>
+        <w:tblInd w:w="108" w:type="dxa"/>
+        <w:tblBorders>
+          <w:top w:val="single" w:sz="2" w:space="0" w:color="000000"/>
+          <w:left w:val="single" w:sz="2" w:space="0" w:color="000000"/>
+          <w:bottom w:val="single" w:sz="2" w:space="0" w:color="000000"/>
+          <w:right w:val="single" w:sz="2" w:space="0" w:color="000000"/>
+          <w:insideH w:val="single" w:sz="2" w:space="0" w:color="000000"/>
+          <w:insideV w:val="single" w:sz="2" w:space="0" w:color="000000"/>
+        </w:tblBorders>
+        <w:shd w:val="clear" w:color="auto" w:fill="BDC0BF"/>
+        <w:tblLayout w:type="fixed"/>
+        <w:tblLook w:val="04A0" w:firstRow="1" w:lastRow="0" w:firstColumn="1" w:lastColumn="0" w:noHBand="0" w:noVBand="1"/>
+      </w:tblPr>
+      <w:tblGrid>
+        <w:gridCol w:w="12955"/>
+      </w:tblGrid>
+      <w:tr>
+        <w:trPr>
+          <w:trHeight w:val="365"/>
+          <w:tblHeader/>
+        </w:trPr>
+        <w:tc>
+          <w:tcPr>
+            <w:tcW w:w="12955" w:type="dxa"/>
+            <w:tcBorders>
+              <w:top w:val="single" w:sz="2" w:space="0" w:color="000000"/>
+              <w:left w:val="single" w:sz="2" w:space="0" w:color="000000"/>
+              <w:bottom w:val="single" w:sz="4" w:space="0" w:color="000000"/>
+              <w:right w:val="single" w:sz="2" w:space="0" w:color="000000"/>
+            </w:tcBorders>
+            <w:shd w:val="clear" w:color="auto" w:fill="BDC0BF"/>
+            <w:tcMar>
+              <w:top w:w="80" w:type="dxa"/>
+              <w:left w:w="80" w:type="dxa"/>
+              <w:bottom w:w="80" w:type="dxa"/>
+              <w:right w:w="80" w:type="dxa"/>
+            </w:tcMar>
+          </w:tcPr>
+          <w:p>
+            <w:pPr>
+              <w:pStyle w:val="TableStyle1"/>
+            </w:pPr>
+            <w:r>
+              <w:t>Evidence:</w:t>
+            </w:r>
+            <w:r>
+              <w:rPr>
+                <w:b w:val="0"/>
+                <w:bCs w:val="0"/>
+              </w:rPr>
+              <w:t xml:space="preserve"> provide link(s) where possible, optionally provide brief explanatory text, add rows as needed</w:t>
+            </w:r>
+          </w:p>
+        </w:tc>
+      </w:tr>
+      <w:tr>
+        <w:tblPrEx>
+          <w:shd w:val="clear" w:color="auto" w:fill="auto"/>
+        </w:tblPrEx>
+        <w:trPr>
+          <w:trHeight w:val="279"/>
+        </w:trPr>
+        <w:tc>
+          <w:tcPr>
+            <w:tcW w:w="12955" w:type="dxa"/>
+            <w:tcBorders>
+              <w:top w:val="single" w:sz="4" w:space="0" w:color="000000"/>
+              <w:left w:val="single" w:sz="2" w:space="0" w:color="000000"/>
+              <w:bottom w:val="single" w:sz="2" w:space="0" w:color="000000"/>
+              <w:right w:val="single" w:sz="2" w:space="0" w:color="000000"/>
+            </w:tcBorders>
+            <w:shd w:val="clear" w:color="auto" w:fill="auto"/>
+            <w:tcMar>
+              <w:top w:w="80" w:type="dxa"/>
+              <w:left w:w="80" w:type="dxa"/>
+              <w:bottom w:w="80" w:type="dxa"/>
+              <w:right w:w="80" w:type="dxa"/>
+            </w:tcMar>
+          </w:tcPr>
+          <w:p>
+            <w:pPr>
+              <w:pStyle w:val="ListParagraph"/>
+              <w:numPr>
+                <w:ilvl w:val="0"/>
+                <w:numId w:val="3"/>
+              </w:numPr>
+            </w:pPr>
+            <w:r>
+              <w:t>See my Sesame page for posts regarding errors</w:t>
+            </w:r>
+          </w:p>
+        </w:tc>
+      </w:tr>
+      <w:tr>
+        <w:tblPrEx>
+          <w:shd w:val="clear" w:color="auto" w:fill="auto"/>
+        </w:tblPrEx>
+        <w:trPr>
+          <w:trHeight w:val="279"/>
+        </w:trPr>
+        <w:tc>
+          <w:tcPr>
+            <w:tcW w:w="12955" w:type="dxa"/>
+            <w:tcBorders>
+              <w:top w:val="single" w:sz="2" w:space="0" w:color="000000"/>
+              <w:left w:val="single" w:sz="2" w:space="0" w:color="000000"/>
+              <w:bottom w:val="single" w:sz="2" w:space="0" w:color="000000"/>
+              <w:right w:val="single" w:sz="2" w:space="0" w:color="000000"/>
+            </w:tcBorders>
+            <w:shd w:val="clear" w:color="auto" w:fill="EEEEEE"/>
+            <w:tcMar>
+              <w:top w:w="80" w:type="dxa"/>
+              <w:left w:w="80" w:type="dxa"/>
+              <w:bottom w:w="80" w:type="dxa"/>
+              <w:right w:w="80" w:type="dxa"/>
+            </w:tcMar>
+          </w:tcPr>
+          <w:p/>
+        </w:tc>
+      </w:tr>
+    </w:tbl>
+    <w:p>
+      <w:pPr>
+        <w:pStyle w:val="Body"/>
+        <w:rPr>
+          <w:sz w:val="20"/>
+          <w:szCs w:val="20"/>
+        </w:rPr>
+      </w:pPr>
+    </w:p>
+    <w:p>
+      <w:pPr>
+        <w:pStyle w:val="Body"/>
+        <w:rPr>
+          <w:sz w:val="20"/>
+          <w:szCs w:val="20"/>
+        </w:rPr>
+      </w:pPr>
+    </w:p>
+    <w:p>
+      <w:pPr>
+        <w:pStyle w:val="Body"/>
+        <w:rPr>
+          <w:b/>
+          <w:bCs/>
+          <w:sz w:val="20"/>
+          <w:szCs w:val="20"/>
+        </w:rPr>
+      </w:pPr>
+      <w:r>
+        <w:rPr>
+          <w:b/>
+          <w:bCs/>
+          <w:sz w:val="20"/>
+          <w:szCs w:val="20"/>
+        </w:rPr>
+        <w:t>Overall rating on this standard</w:t>
+      </w:r>
+      <w:r>
+        <w:rPr>
+          <w:sz w:val="20"/>
+          <w:szCs w:val="20"/>
+        </w:rPr>
+        <w:t xml:space="preserve">: </w:t>
+      </w:r>
+      <w:r>
+        <w:rPr>
+          <w:rFonts w:ascii="Arial Unicode MS" w:hAnsi="Arial Unicode MS"/>
+          <w:sz w:val="20"/>
+          <w:szCs w:val="20"/>
+        </w:rPr>
+        <w:t>✩</w:t>
+      </w:r>
+      <w:r>
+        <w:rPr>
+          <w:sz w:val="20"/>
+          <w:szCs w:val="20"/>
+        </w:rPr>
+        <w:t xml:space="preserve"> </w:t>
+      </w:r>
+      <w:r>
+        <w:rPr>
+          <w:rFonts w:ascii="Arial Unicode MS" w:hAnsi="Arial Unicode MS"/>
+          <w:sz w:val="20"/>
+          <w:szCs w:val="20"/>
+        </w:rPr>
+        <w:t>✩</w:t>
+      </w:r>
+      <w:r>
+        <w:rPr>
+          <w:sz w:val="20"/>
+          <w:szCs w:val="20"/>
+        </w:rPr>
+        <w:t xml:space="preserve"> </w:t>
+      </w:r>
+      <w:r>
+        <w:rPr>
+          <w:rFonts w:ascii="Arial Unicode MS" w:hAnsi="Arial Unicode MS"/>
+          <w:sz w:val="20"/>
+          <w:szCs w:val="20"/>
+        </w:rPr>
+        <w:t>✩</w:t>
+      </w:r>
+      <w:r>
+        <w:rPr>
+          <w:sz w:val="20"/>
+          <w:szCs w:val="20"/>
+        </w:rPr>
+        <w:t xml:space="preserve"> </w:t>
+      </w:r>
+      <w:r>
+        <w:rPr>
+          <w:rFonts w:ascii="Arial Unicode MS" w:hAnsi="Arial Unicode MS"/>
+          <w:sz w:val="20"/>
+          <w:szCs w:val="20"/>
+        </w:rPr>
+        <w:t>✩</w:t>
+      </w:r>
+      <w:r>
+        <w:rPr>
+          <w:sz w:val="20"/>
+          <w:szCs w:val="20"/>
+        </w:rPr>
+        <w:t xml:space="preserve"> </w:t>
+      </w:r>
+      <w:r>
+        <w:rPr>
+          <w:rFonts w:ascii="Arial Unicode MS" w:hAnsi="Arial Unicode MS"/>
+          <w:sz w:val="20"/>
+          <w:szCs w:val="20"/>
+        </w:rPr>
+        <w:t>✩</w:t>
+      </w:r>
+    </w:p>
+    <w:p>
+      <w:pPr>
+        <w:pStyle w:val="Body"/>
+        <w:rPr>
+          <w:sz w:val="20"/>
+          <w:szCs w:val="20"/>
+        </w:rPr>
+      </w:pPr>
+    </w:p>
+    <w:p>
+      <w:pPr>
+        <w:pStyle w:val="Body"/>
+        <w:rPr>
+          <w:sz w:val="20"/>
+          <w:szCs w:val="20"/>
+        </w:rPr>
+      </w:pPr>
+    </w:p>
+    <w:p>
+      <w:pPr>
+        <w:pStyle w:val="Body"/>
+        <w:rPr>
+          <w:sz w:val="20"/>
+          <w:szCs w:val="20"/>
+        </w:rPr>
+      </w:pPr>
+      <w:r>
+        <w:rPr>
+          <w:b/>
+          <w:bCs/>
+          <w:sz w:val="20"/>
+          <w:szCs w:val="20"/>
+        </w:rPr>
+        <w:t>A4.5</w:t>
+      </w:r>
+      <w:r>
+        <w:rPr>
+          <w:sz w:val="20"/>
+          <w:szCs w:val="20"/>
+        </w:rPr>
+        <w:t xml:space="preserve"> demonstrate the ability to validate a program using a full range of test cases.</w:t>
       </w:r>
     </w:p>
     <w:p>
@@ -4617,102 +5223,151 @@
           <w:sz w:val="20"/>
           <w:szCs w:val="20"/>
         </w:rPr>
+        <w:t>Overall rating on this standard</w:t>
+      </w:r>
+      <w:r>
+        <w:rPr>
+          <w:sz w:val="20"/>
+          <w:szCs w:val="20"/>
+        </w:rPr>
+        <w:t xml:space="preserve">: </w:t>
+      </w:r>
+      <w:r>
+        <w:rPr>
+          <w:rFonts w:ascii="Arial Unicode MS" w:hAnsi="Arial Unicode MS"/>
+          <w:sz w:val="20"/>
+          <w:szCs w:val="20"/>
+        </w:rPr>
+        <w:t>✩</w:t>
+      </w:r>
+      <w:r>
+        <w:rPr>
+          <w:sz w:val="20"/>
+          <w:szCs w:val="20"/>
+        </w:rPr>
+        <w:t xml:space="preserve"> </w:t>
+      </w:r>
+      <w:r>
+        <w:rPr>
+          <w:rFonts w:ascii="Arial Unicode MS" w:hAnsi="Arial Unicode MS"/>
+          <w:sz w:val="20"/>
+          <w:szCs w:val="20"/>
+        </w:rPr>
+        <w:t>✩</w:t>
+      </w:r>
+      <w:r>
+        <w:rPr>
+          <w:sz w:val="20"/>
+          <w:szCs w:val="20"/>
+        </w:rPr>
+        <w:t xml:space="preserve"> </w:t>
+      </w:r>
+      <w:r>
+        <w:rPr>
+          <w:rFonts w:ascii="Arial Unicode MS" w:hAnsi="Arial Unicode MS"/>
+          <w:sz w:val="20"/>
+          <w:szCs w:val="20"/>
+        </w:rPr>
+        <w:t>✩</w:t>
+      </w:r>
+      <w:r>
+        <w:rPr>
+          <w:sz w:val="20"/>
+          <w:szCs w:val="20"/>
+        </w:rPr>
+        <w:t xml:space="preserve"> </w:t>
+      </w:r>
+      <w:r>
+        <w:rPr>
+          <w:rFonts w:ascii="Arial Unicode MS" w:hAnsi="Arial Unicode MS"/>
+          <w:sz w:val="20"/>
+          <w:szCs w:val="20"/>
+        </w:rPr>
+        <w:t>✩</w:t>
+      </w:r>
+      <w:r>
+        <w:rPr>
+          <w:sz w:val="20"/>
+          <w:szCs w:val="20"/>
+        </w:rPr>
+        <w:t xml:space="preserve"> </w:t>
+      </w:r>
+      <w:r>
+        <w:rPr>
+          <w:rFonts w:ascii="Arial Unicode MS" w:hAnsi="Arial Unicode MS"/>
+          <w:sz w:val="20"/>
+          <w:szCs w:val="20"/>
+        </w:rPr>
+        <w:t>✩</w:t>
+      </w:r>
+    </w:p>
+    <w:p>
+      <w:pPr>
+        <w:pStyle w:val="Body"/>
+        <w:rPr>
+          <w:sz w:val="20"/>
+          <w:szCs w:val="20"/>
+        </w:rPr>
+      </w:pPr>
+    </w:p>
+    <w:p>
+      <w:pPr>
+        <w:pStyle w:val="Body"/>
+      </w:pPr>
+    </w:p>
+    <w:p>
+      <w:pPr>
+        <w:pStyle w:val="Body"/>
+      </w:pPr>
+    </w:p>
+    <w:p>
+      <w:pPr>
+        <w:pStyle w:val="Body"/>
+      </w:pPr>
+    </w:p>
+    <w:p>
+      <w:pPr>
+        <w:pStyle w:val="Body"/>
+      </w:pPr>
+    </w:p>
+    <w:p>
+      <w:pPr>
+        <w:pStyle w:val="Body"/>
+      </w:pPr>
+    </w:p>
+    <w:p>
+      <w:pPr>
+        <w:pStyle w:val="Body"/>
+      </w:pPr>
+    </w:p>
+    <w:p>
+      <w:pPr>
+        <w:pStyle w:val="Heading3"/>
+        <w:rPr>
+          <w:sz w:val="22"/>
+          <w:szCs w:val="22"/>
+        </w:rPr>
+      </w:pPr>
+      <w:r>
         <w:lastRenderedPageBreak/>
-        <w:t>Overall rating on this standard</w:t>
-      </w:r>
-      <w:r>
-        <w:rPr>
-          <w:sz w:val="20"/>
-          <w:szCs w:val="20"/>
-        </w:rPr>
-        <w:t xml:space="preserve">: </w:t>
-      </w:r>
-      <w:r>
-        <w:rPr>
-          <w:rFonts w:ascii="Arial Unicode MS" w:hAnsi="Arial Unicode MS"/>
-          <w:sz w:val="20"/>
-          <w:szCs w:val="20"/>
-        </w:rPr>
-        <w:t>✩</w:t>
-      </w:r>
-      <w:r>
-        <w:rPr>
-          <w:sz w:val="20"/>
-          <w:szCs w:val="20"/>
-        </w:rPr>
-        <w:t xml:space="preserve"> </w:t>
-      </w:r>
-      <w:r>
-        <w:rPr>
-          <w:rFonts w:ascii="Arial Unicode MS" w:hAnsi="Arial Unicode MS"/>
-          <w:sz w:val="20"/>
-          <w:szCs w:val="20"/>
-        </w:rPr>
-        <w:t>✩</w:t>
-      </w:r>
-      <w:r>
-        <w:rPr>
-          <w:sz w:val="20"/>
-          <w:szCs w:val="20"/>
-        </w:rPr>
-        <w:t xml:space="preserve"> </w:t>
-      </w:r>
-      <w:r>
-        <w:rPr>
-          <w:rFonts w:ascii="Arial Unicode MS" w:hAnsi="Arial Unicode MS"/>
-          <w:sz w:val="20"/>
-          <w:szCs w:val="20"/>
-        </w:rPr>
-        <w:t>✩</w:t>
-      </w:r>
-      <w:r>
-        <w:rPr>
-          <w:sz w:val="20"/>
-          <w:szCs w:val="20"/>
-        </w:rPr>
-        <w:t xml:space="preserve"> </w:t>
-      </w:r>
-      <w:r>
-        <w:rPr>
-          <w:rFonts w:ascii="Arial Unicode MS" w:hAnsi="Arial Unicode MS"/>
-          <w:sz w:val="20"/>
-          <w:szCs w:val="20"/>
-        </w:rPr>
-        <w:t>✩</w:t>
-      </w:r>
-      <w:r>
-        <w:rPr>
-          <w:sz w:val="20"/>
-          <w:szCs w:val="20"/>
-        </w:rPr>
-        <w:t xml:space="preserve"> </w:t>
-      </w:r>
-      <w:r>
-        <w:rPr>
-          <w:rFonts w:ascii="Arial Unicode MS" w:hAnsi="Arial Unicode MS"/>
-          <w:sz w:val="20"/>
-          <w:szCs w:val="20"/>
-        </w:rPr>
-        <w:t>✩</w:t>
-      </w:r>
-    </w:p>
-    <w:p>
-      <w:pPr>
-        <w:pStyle w:val="Body"/>
-        <w:rPr>
-          <w:sz w:val="20"/>
-          <w:szCs w:val="20"/>
-        </w:rPr>
-      </w:pPr>
-    </w:p>
-    <w:p>
-      <w:pPr>
-        <w:pStyle w:val="Body"/>
-        <w:rPr>
-          <w:sz w:val="20"/>
-          <w:szCs w:val="20"/>
-        </w:rPr>
-      </w:pPr>
+        <w:t>B1. Problem-solving Strategies</w:t>
+      </w:r>
+      <w:r>
+        <w:rPr>
+          <w:rFonts w:ascii="Arial Unicode MS" w:hAnsi="Arial Unicode MS"/>
+        </w:rPr>
+        <w:br/>
+      </w:r>
+      <w:r>
+        <w:t>U</w:t>
+      </w:r>
+      <w:r>
+        <w:rPr>
+          <w:sz w:val="22"/>
+          <w:szCs w:val="22"/>
+        </w:rPr>
+        <w:t>se a variety of problem-solving strategies to solve different types of problems independently and as part of a team;</w:t>
+      </w:r>
     </w:p>
     <w:p>
       <w:pPr>
@@ -4729,14 +5384,14 @@
           <w:sz w:val="20"/>
           <w:szCs w:val="20"/>
         </w:rPr>
-        <w:t>A4.4</w:t>
-      </w:r>
-      <w:r>
-        <w:rPr>
-          <w:sz w:val="20"/>
-          <w:szCs w:val="20"/>
-        </w:rPr>
-        <w:t xml:space="preserve"> use a tracing technique to understand program flow and to identify and correct logic and run-time errors in computer programs;</w:t>
+        <w:t>B1.1</w:t>
+      </w:r>
+      <w:r>
+        <w:rPr>
+          <w:sz w:val="20"/>
+          <w:szCs w:val="20"/>
+        </w:rPr>
+        <w:t xml:space="preserve"> use various problem-solving strategies (e.g., stepwise refinement, divide and conquer, working backwards, examples, extreme cases, tables and charts, trial and error) when solving different types of problems;</w:t>
       </w:r>
     </w:p>
     <w:p>
@@ -4769,7 +5424,7 @@
       </w:tblGrid>
       <w:tr>
         <w:trPr>
-          <w:trHeight w:val="239"/>
+          <w:trHeight w:val="279"/>
           <w:tblHeader/>
         </w:trPr>
         <w:tc>
@@ -4991,15 +5646,6 @@
           <w:szCs w:val="20"/>
         </w:rPr>
       </w:pPr>
-    </w:p>
-    <w:p>
-      <w:pPr>
-        <w:pStyle w:val="Body"/>
-        <w:rPr>
-          <w:sz w:val="20"/>
-          <w:szCs w:val="20"/>
-        </w:rPr>
-      </w:pPr>
       <w:r>
         <w:rPr>
           <w:b/>
@@ -5007,14 +5653,14 @@
           <w:sz w:val="20"/>
           <w:szCs w:val="20"/>
         </w:rPr>
-        <w:t>A4.5</w:t>
-      </w:r>
-      <w:r>
-        <w:rPr>
-          <w:sz w:val="20"/>
-          <w:szCs w:val="20"/>
-        </w:rPr>
-        <w:t xml:space="preserve"> demonstrate the ability to validate a program using a full range of test cases.</w:t>
+        <w:t>B1.2</w:t>
+      </w:r>
+      <w:r>
+        <w:rPr>
+          <w:sz w:val="20"/>
+          <w:szCs w:val="20"/>
+        </w:rPr>
+        <w:t xml:space="preserve"> demonstrate the ability to solve problems independently and as part of a team; </w:t>
       </w:r>
     </w:p>
     <w:p>
@@ -5255,603 +5901,6 @@
     <w:p>
       <w:pPr>
         <w:pStyle w:val="Body"/>
-        <w:rPr>
-          <w:sz w:val="20"/>
-          <w:szCs w:val="20"/>
-        </w:rPr>
-      </w:pPr>
-    </w:p>
-    <w:p>
-      <w:pPr>
-        <w:pStyle w:val="Body"/>
-      </w:pPr>
-    </w:p>
-    <w:p>
-      <w:pPr>
-        <w:pStyle w:val="Body"/>
-      </w:pPr>
-    </w:p>
-    <w:p>
-      <w:pPr>
-        <w:pStyle w:val="Body"/>
-      </w:pPr>
-    </w:p>
-    <w:p>
-      <w:pPr>
-        <w:pStyle w:val="Body"/>
-      </w:pPr>
-    </w:p>
-    <w:p>
-      <w:pPr>
-        <w:pStyle w:val="Body"/>
-      </w:pPr>
-    </w:p>
-    <w:p>
-      <w:pPr>
-        <w:pStyle w:val="Body"/>
-      </w:pPr>
-    </w:p>
-    <w:p>
-      <w:pPr>
-        <w:pStyle w:val="Heading3"/>
-        <w:rPr>
-          <w:sz w:val="22"/>
-          <w:szCs w:val="22"/>
-        </w:rPr>
-      </w:pPr>
-      <w:r>
-        <w:lastRenderedPageBreak/>
-        <w:t>B1. Problem-solving Strategies</w:t>
-      </w:r>
-      <w:r>
-        <w:rPr>
-          <w:rFonts w:ascii="Arial Unicode MS" w:hAnsi="Arial Unicode MS"/>
-        </w:rPr>
-        <w:br/>
-      </w:r>
-      <w:r>
-        <w:t>U</w:t>
-      </w:r>
-      <w:r>
-        <w:rPr>
-          <w:sz w:val="22"/>
-          <w:szCs w:val="22"/>
-        </w:rPr>
-        <w:t>se a variety of problem-solving strategies to solve different types of problems independently and as part of a team;</w:t>
-      </w:r>
-    </w:p>
-    <w:p>
-      <w:pPr>
-        <w:pStyle w:val="Body"/>
-        <w:rPr>
-          <w:sz w:val="20"/>
-          <w:szCs w:val="20"/>
-        </w:rPr>
-      </w:pPr>
-      <w:r>
-        <w:rPr>
-          <w:b/>
-          <w:bCs/>
-          <w:sz w:val="20"/>
-          <w:szCs w:val="20"/>
-        </w:rPr>
-        <w:t>B1.1</w:t>
-      </w:r>
-      <w:r>
-        <w:rPr>
-          <w:sz w:val="20"/>
-          <w:szCs w:val="20"/>
-        </w:rPr>
-        <w:t xml:space="preserve"> use various problem-solving strategies (e.g., stepwise refinement, divide and conquer, working backwards, examples, extreme cases, tables and charts, trial and error) when solving different types of problems;</w:t>
-      </w:r>
-    </w:p>
-    <w:p>
-      <w:pPr>
-        <w:pStyle w:val="Body"/>
-        <w:rPr>
-          <w:sz w:val="20"/>
-          <w:szCs w:val="20"/>
-        </w:rPr>
-      </w:pPr>
-    </w:p>
-    <w:tbl>
-      <w:tblPr>
-        <w:tblW w:w="12955" w:type="dxa"/>
-        <w:tblInd w:w="108" w:type="dxa"/>
-        <w:tblBorders>
-          <w:top w:val="single" w:sz="2" w:space="0" w:color="000000"/>
-          <w:left w:val="single" w:sz="2" w:space="0" w:color="000000"/>
-          <w:bottom w:val="single" w:sz="2" w:space="0" w:color="000000"/>
-          <w:right w:val="single" w:sz="2" w:space="0" w:color="000000"/>
-          <w:insideH w:val="single" w:sz="2" w:space="0" w:color="000000"/>
-          <w:insideV w:val="single" w:sz="2" w:space="0" w:color="000000"/>
-        </w:tblBorders>
-        <w:shd w:val="clear" w:color="auto" w:fill="BDC0BF"/>
-        <w:tblLayout w:type="fixed"/>
-        <w:tblLook w:val="04A0" w:firstRow="1" w:lastRow="0" w:firstColumn="1" w:lastColumn="0" w:noHBand="0" w:noVBand="1"/>
-      </w:tblPr>
-      <w:tblGrid>
-        <w:gridCol w:w="12955"/>
-      </w:tblGrid>
-      <w:tr>
-        <w:trPr>
-          <w:trHeight w:val="279"/>
-          <w:tblHeader/>
-        </w:trPr>
-        <w:tc>
-          <w:tcPr>
-            <w:tcW w:w="12955" w:type="dxa"/>
-            <w:tcBorders>
-              <w:top w:val="single" w:sz="2" w:space="0" w:color="000000"/>
-              <w:left w:val="single" w:sz="2" w:space="0" w:color="000000"/>
-              <w:bottom w:val="single" w:sz="4" w:space="0" w:color="000000"/>
-              <w:right w:val="single" w:sz="2" w:space="0" w:color="000000"/>
-            </w:tcBorders>
-            <w:shd w:val="clear" w:color="auto" w:fill="BDC0BF"/>
-            <w:tcMar>
-              <w:top w:w="80" w:type="dxa"/>
-              <w:left w:w="80" w:type="dxa"/>
-              <w:bottom w:w="80" w:type="dxa"/>
-              <w:right w:w="80" w:type="dxa"/>
-            </w:tcMar>
-          </w:tcPr>
-          <w:p>
-            <w:pPr>
-              <w:pStyle w:val="TableStyle1"/>
-            </w:pPr>
-            <w:r>
-              <w:t>Evidence:</w:t>
-            </w:r>
-            <w:r>
-              <w:rPr>
-                <w:b w:val="0"/>
-                <w:bCs w:val="0"/>
-              </w:rPr>
-              <w:t xml:space="preserve"> provide link(s) where possible, optionally provide brief explanatory text, add rows as needed</w:t>
-            </w:r>
-          </w:p>
-        </w:tc>
-      </w:tr>
-      <w:tr>
-        <w:tblPrEx>
-          <w:shd w:val="clear" w:color="auto" w:fill="auto"/>
-        </w:tblPrEx>
-        <w:trPr>
-          <w:trHeight w:val="279"/>
-        </w:trPr>
-        <w:tc>
-          <w:tcPr>
-            <w:tcW w:w="12955" w:type="dxa"/>
-            <w:tcBorders>
-              <w:top w:val="single" w:sz="4" w:space="0" w:color="000000"/>
-              <w:left w:val="single" w:sz="2" w:space="0" w:color="000000"/>
-              <w:bottom w:val="single" w:sz="2" w:space="0" w:color="000000"/>
-              <w:right w:val="single" w:sz="2" w:space="0" w:color="000000"/>
-            </w:tcBorders>
-            <w:shd w:val="clear" w:color="auto" w:fill="auto"/>
-            <w:tcMar>
-              <w:top w:w="80" w:type="dxa"/>
-              <w:left w:w="80" w:type="dxa"/>
-              <w:bottom w:w="80" w:type="dxa"/>
-              <w:right w:w="80" w:type="dxa"/>
-            </w:tcMar>
-          </w:tcPr>
-          <w:p/>
-        </w:tc>
-      </w:tr>
-      <w:tr>
-        <w:tblPrEx>
-          <w:shd w:val="clear" w:color="auto" w:fill="auto"/>
-        </w:tblPrEx>
-        <w:trPr>
-          <w:trHeight w:val="279"/>
-        </w:trPr>
-        <w:tc>
-          <w:tcPr>
-            <w:tcW w:w="12955" w:type="dxa"/>
-            <w:tcBorders>
-              <w:top w:val="single" w:sz="2" w:space="0" w:color="000000"/>
-              <w:left w:val="single" w:sz="2" w:space="0" w:color="000000"/>
-              <w:bottom w:val="single" w:sz="2" w:space="0" w:color="000000"/>
-              <w:right w:val="single" w:sz="2" w:space="0" w:color="000000"/>
-            </w:tcBorders>
-            <w:shd w:val="clear" w:color="auto" w:fill="EEEEEE"/>
-            <w:tcMar>
-              <w:top w:w="80" w:type="dxa"/>
-              <w:left w:w="80" w:type="dxa"/>
-              <w:bottom w:w="80" w:type="dxa"/>
-              <w:right w:w="80" w:type="dxa"/>
-            </w:tcMar>
-          </w:tcPr>
-          <w:p/>
-        </w:tc>
-      </w:tr>
-    </w:tbl>
-    <w:p>
-      <w:pPr>
-        <w:pStyle w:val="Body"/>
-        <w:rPr>
-          <w:sz w:val="20"/>
-          <w:szCs w:val="20"/>
-        </w:rPr>
-      </w:pPr>
-    </w:p>
-    <w:p>
-      <w:pPr>
-        <w:pStyle w:val="Body"/>
-        <w:rPr>
-          <w:sz w:val="20"/>
-          <w:szCs w:val="20"/>
-        </w:rPr>
-      </w:pPr>
-    </w:p>
-    <w:p>
-      <w:pPr>
-        <w:pStyle w:val="Body"/>
-        <w:rPr>
-          <w:b/>
-          <w:bCs/>
-          <w:sz w:val="20"/>
-          <w:szCs w:val="20"/>
-        </w:rPr>
-      </w:pPr>
-      <w:r>
-        <w:rPr>
-          <w:b/>
-          <w:bCs/>
-          <w:sz w:val="20"/>
-          <w:szCs w:val="20"/>
-        </w:rPr>
-        <w:t>Overall rating on this standard</w:t>
-      </w:r>
-      <w:r>
-        <w:rPr>
-          <w:sz w:val="20"/>
-          <w:szCs w:val="20"/>
-        </w:rPr>
-        <w:t xml:space="preserve">: </w:t>
-      </w:r>
-      <w:r>
-        <w:rPr>
-          <w:rFonts w:ascii="Arial Unicode MS" w:hAnsi="Arial Unicode MS"/>
-          <w:sz w:val="20"/>
-          <w:szCs w:val="20"/>
-        </w:rPr>
-        <w:t>✩</w:t>
-      </w:r>
-      <w:r>
-        <w:rPr>
-          <w:sz w:val="20"/>
-          <w:szCs w:val="20"/>
-        </w:rPr>
-        <w:t xml:space="preserve"> </w:t>
-      </w:r>
-      <w:r>
-        <w:rPr>
-          <w:rFonts w:ascii="Arial Unicode MS" w:hAnsi="Arial Unicode MS"/>
-          <w:sz w:val="20"/>
-          <w:szCs w:val="20"/>
-        </w:rPr>
-        <w:t>✩</w:t>
-      </w:r>
-      <w:r>
-        <w:rPr>
-          <w:sz w:val="20"/>
-          <w:szCs w:val="20"/>
-        </w:rPr>
-        <w:t xml:space="preserve"> </w:t>
-      </w:r>
-      <w:r>
-        <w:rPr>
-          <w:rFonts w:ascii="Arial Unicode MS" w:hAnsi="Arial Unicode MS"/>
-          <w:sz w:val="20"/>
-          <w:szCs w:val="20"/>
-        </w:rPr>
-        <w:t>✩</w:t>
-      </w:r>
-      <w:r>
-        <w:rPr>
-          <w:sz w:val="20"/>
-          <w:szCs w:val="20"/>
-        </w:rPr>
-        <w:t xml:space="preserve"> </w:t>
-      </w:r>
-      <w:r>
-        <w:rPr>
-          <w:rFonts w:ascii="Arial Unicode MS" w:hAnsi="Arial Unicode MS"/>
-          <w:sz w:val="20"/>
-          <w:szCs w:val="20"/>
-        </w:rPr>
-        <w:t>✩</w:t>
-      </w:r>
-      <w:r>
-        <w:rPr>
-          <w:sz w:val="20"/>
-          <w:szCs w:val="20"/>
-        </w:rPr>
-        <w:t xml:space="preserve"> </w:t>
-      </w:r>
-      <w:r>
-        <w:rPr>
-          <w:rFonts w:ascii="Arial Unicode MS" w:hAnsi="Arial Unicode MS"/>
-          <w:sz w:val="20"/>
-          <w:szCs w:val="20"/>
-        </w:rPr>
-        <w:t>✩</w:t>
-      </w:r>
-    </w:p>
-    <w:p>
-      <w:pPr>
-        <w:pStyle w:val="Body"/>
-        <w:rPr>
-          <w:sz w:val="20"/>
-          <w:szCs w:val="20"/>
-        </w:rPr>
-      </w:pPr>
-    </w:p>
-    <w:p>
-      <w:pPr>
-        <w:pStyle w:val="Body"/>
-        <w:rPr>
-          <w:sz w:val="20"/>
-          <w:szCs w:val="20"/>
-        </w:rPr>
-      </w:pPr>
-      <w:r>
-        <w:rPr>
-          <w:b/>
-          <w:bCs/>
-          <w:sz w:val="20"/>
-          <w:szCs w:val="20"/>
-        </w:rPr>
-        <w:t>B1.2</w:t>
-      </w:r>
-      <w:r>
-        <w:rPr>
-          <w:sz w:val="20"/>
-          <w:szCs w:val="20"/>
-        </w:rPr>
-        <w:t xml:space="preserve"> demonstrate the ability to solve problems independently and as part of a team; </w:t>
-      </w:r>
-    </w:p>
-    <w:p>
-      <w:pPr>
-        <w:pStyle w:val="Body"/>
-        <w:rPr>
-          <w:sz w:val="20"/>
-          <w:szCs w:val="20"/>
-        </w:rPr>
-      </w:pPr>
-    </w:p>
-    <w:tbl>
-      <w:tblPr>
-        <w:tblW w:w="12955" w:type="dxa"/>
-        <w:tblInd w:w="108" w:type="dxa"/>
-        <w:tblBorders>
-          <w:top w:val="single" w:sz="2" w:space="0" w:color="000000"/>
-          <w:left w:val="single" w:sz="2" w:space="0" w:color="000000"/>
-          <w:bottom w:val="single" w:sz="2" w:space="0" w:color="000000"/>
-          <w:right w:val="single" w:sz="2" w:space="0" w:color="000000"/>
-          <w:insideH w:val="single" w:sz="2" w:space="0" w:color="000000"/>
-          <w:insideV w:val="single" w:sz="2" w:space="0" w:color="000000"/>
-        </w:tblBorders>
-        <w:shd w:val="clear" w:color="auto" w:fill="BDC0BF"/>
-        <w:tblLayout w:type="fixed"/>
-        <w:tblLook w:val="04A0" w:firstRow="1" w:lastRow="0" w:firstColumn="1" w:lastColumn="0" w:noHBand="0" w:noVBand="1"/>
-      </w:tblPr>
-      <w:tblGrid>
-        <w:gridCol w:w="12955"/>
-      </w:tblGrid>
-      <w:tr>
-        <w:trPr>
-          <w:trHeight w:val="279"/>
-          <w:tblHeader/>
-        </w:trPr>
-        <w:tc>
-          <w:tcPr>
-            <w:tcW w:w="12955" w:type="dxa"/>
-            <w:tcBorders>
-              <w:top w:val="single" w:sz="2" w:space="0" w:color="000000"/>
-              <w:left w:val="single" w:sz="2" w:space="0" w:color="000000"/>
-              <w:bottom w:val="single" w:sz="4" w:space="0" w:color="000000"/>
-              <w:right w:val="single" w:sz="2" w:space="0" w:color="000000"/>
-            </w:tcBorders>
-            <w:shd w:val="clear" w:color="auto" w:fill="BDC0BF"/>
-            <w:tcMar>
-              <w:top w:w="80" w:type="dxa"/>
-              <w:left w:w="80" w:type="dxa"/>
-              <w:bottom w:w="80" w:type="dxa"/>
-              <w:right w:w="80" w:type="dxa"/>
-            </w:tcMar>
-          </w:tcPr>
-          <w:p>
-            <w:pPr>
-              <w:pStyle w:val="TableStyle1"/>
-            </w:pPr>
-            <w:r>
-              <w:t>Evidence:</w:t>
-            </w:r>
-            <w:r>
-              <w:rPr>
-                <w:b w:val="0"/>
-                <w:bCs w:val="0"/>
-              </w:rPr>
-              <w:t xml:space="preserve"> provide link(s) where possible, optionally provide brief explanatory text, add rows as needed</w:t>
-            </w:r>
-          </w:p>
-        </w:tc>
-      </w:tr>
-      <w:tr>
-        <w:tblPrEx>
-          <w:shd w:val="clear" w:color="auto" w:fill="auto"/>
-        </w:tblPrEx>
-        <w:trPr>
-          <w:trHeight w:val="279"/>
-        </w:trPr>
-        <w:tc>
-          <w:tcPr>
-            <w:tcW w:w="12955" w:type="dxa"/>
-            <w:tcBorders>
-              <w:top w:val="single" w:sz="4" w:space="0" w:color="000000"/>
-              <w:left w:val="single" w:sz="2" w:space="0" w:color="000000"/>
-              <w:bottom w:val="single" w:sz="2" w:space="0" w:color="000000"/>
-              <w:right w:val="single" w:sz="2" w:space="0" w:color="000000"/>
-            </w:tcBorders>
-            <w:shd w:val="clear" w:color="auto" w:fill="auto"/>
-            <w:tcMar>
-              <w:top w:w="80" w:type="dxa"/>
-              <w:left w:w="80" w:type="dxa"/>
-              <w:bottom w:w="80" w:type="dxa"/>
-              <w:right w:w="80" w:type="dxa"/>
-            </w:tcMar>
-          </w:tcPr>
-          <w:p/>
-        </w:tc>
-      </w:tr>
-      <w:tr>
-        <w:tblPrEx>
-          <w:shd w:val="clear" w:color="auto" w:fill="auto"/>
-        </w:tblPrEx>
-        <w:trPr>
-          <w:trHeight w:val="279"/>
-        </w:trPr>
-        <w:tc>
-          <w:tcPr>
-            <w:tcW w:w="12955" w:type="dxa"/>
-            <w:tcBorders>
-              <w:top w:val="single" w:sz="2" w:space="0" w:color="000000"/>
-              <w:left w:val="single" w:sz="2" w:space="0" w:color="000000"/>
-              <w:bottom w:val="single" w:sz="2" w:space="0" w:color="000000"/>
-              <w:right w:val="single" w:sz="2" w:space="0" w:color="000000"/>
-            </w:tcBorders>
-            <w:shd w:val="clear" w:color="auto" w:fill="EEEEEE"/>
-            <w:tcMar>
-              <w:top w:w="80" w:type="dxa"/>
-              <w:left w:w="80" w:type="dxa"/>
-              <w:bottom w:w="80" w:type="dxa"/>
-              <w:right w:w="80" w:type="dxa"/>
-            </w:tcMar>
-          </w:tcPr>
-          <w:p/>
-        </w:tc>
-      </w:tr>
-    </w:tbl>
-    <w:p>
-      <w:pPr>
-        <w:pStyle w:val="Body"/>
-        <w:rPr>
-          <w:sz w:val="20"/>
-          <w:szCs w:val="20"/>
-        </w:rPr>
-      </w:pPr>
-    </w:p>
-    <w:p>
-      <w:pPr>
-        <w:pStyle w:val="Body"/>
-        <w:rPr>
-          <w:sz w:val="20"/>
-          <w:szCs w:val="20"/>
-        </w:rPr>
-      </w:pPr>
-    </w:p>
-    <w:p>
-      <w:pPr>
-        <w:pStyle w:val="Body"/>
-        <w:rPr>
-          <w:b/>
-          <w:bCs/>
-          <w:sz w:val="20"/>
-          <w:szCs w:val="20"/>
-        </w:rPr>
-      </w:pPr>
-      <w:r>
-        <w:rPr>
-          <w:b/>
-          <w:bCs/>
-          <w:sz w:val="20"/>
-          <w:szCs w:val="20"/>
-        </w:rPr>
-        <w:t>Overall rating on this standard</w:t>
-      </w:r>
-      <w:r>
-        <w:rPr>
-          <w:sz w:val="20"/>
-          <w:szCs w:val="20"/>
-        </w:rPr>
-        <w:t xml:space="preserve">: </w:t>
-      </w:r>
-      <w:r>
-        <w:rPr>
-          <w:rFonts w:ascii="Arial Unicode MS" w:hAnsi="Arial Unicode MS"/>
-          <w:sz w:val="20"/>
-          <w:szCs w:val="20"/>
-        </w:rPr>
-        <w:t>✩</w:t>
-      </w:r>
-      <w:r>
-        <w:rPr>
-          <w:sz w:val="20"/>
-          <w:szCs w:val="20"/>
-        </w:rPr>
-        <w:t xml:space="preserve"> </w:t>
-      </w:r>
-      <w:r>
-        <w:rPr>
-          <w:rFonts w:ascii="Arial Unicode MS" w:hAnsi="Arial Unicode MS"/>
-          <w:sz w:val="20"/>
-          <w:szCs w:val="20"/>
-        </w:rPr>
-        <w:t>✩</w:t>
-      </w:r>
-      <w:r>
-        <w:rPr>
-          <w:sz w:val="20"/>
-          <w:szCs w:val="20"/>
-        </w:rPr>
-        <w:t xml:space="preserve"> </w:t>
-      </w:r>
-      <w:r>
-        <w:rPr>
-          <w:rFonts w:ascii="Arial Unicode MS" w:hAnsi="Arial Unicode MS"/>
-          <w:sz w:val="20"/>
-          <w:szCs w:val="20"/>
-        </w:rPr>
-        <w:t>✩</w:t>
-      </w:r>
-      <w:r>
-        <w:rPr>
-          <w:sz w:val="20"/>
-          <w:szCs w:val="20"/>
-        </w:rPr>
-        <w:t xml:space="preserve"> </w:t>
-      </w:r>
-      <w:r>
-        <w:rPr>
-          <w:rFonts w:ascii="Arial Unicode MS" w:hAnsi="Arial Unicode MS"/>
-          <w:sz w:val="20"/>
-          <w:szCs w:val="20"/>
-        </w:rPr>
-        <w:t>✩</w:t>
-      </w:r>
-      <w:r>
-        <w:rPr>
-          <w:sz w:val="20"/>
-          <w:szCs w:val="20"/>
-        </w:rPr>
-        <w:t xml:space="preserve"> </w:t>
-      </w:r>
-      <w:r>
-        <w:rPr>
-          <w:rFonts w:ascii="Arial Unicode MS" w:hAnsi="Arial Unicode MS"/>
-          <w:sz w:val="20"/>
-          <w:szCs w:val="20"/>
-        </w:rPr>
-        <w:t>✩</w:t>
-      </w:r>
-    </w:p>
-    <w:p>
-      <w:pPr>
-        <w:pStyle w:val="Body"/>
       </w:pPr>
     </w:p>
     <w:p>
@@ -5966,7 +6015,7 @@
       <w:rPr>
         <w:noProof/>
       </w:rPr>
-      <w:t>10</w:t>
+      <w:t>8</w:t>
     </w:r>
     <w:r>
       <w:fldChar w:fldCharType="end"/>
@@ -5974,14 +6023,27 @@
     <w:r>
       <w:t xml:space="preserve"> of </w:t>
     </w:r>
-    <w:fldSimple w:instr=" NUMPAGES ">
-      <w:r>
-        <w:rPr>
-          <w:noProof/>
-        </w:rPr>
-        <w:t>10</w:t>
-      </w:r>
-    </w:fldSimple>
+    <w:r>
+      <w:fldChar w:fldCharType="begin"/>
+    </w:r>
+    <w:r>
+      <w:instrText xml:space="preserve"> NUMPAGES </w:instrText>
+    </w:r>
+    <w:r>
+      <w:fldChar w:fldCharType="separate"/>
+    </w:r>
+    <w:r>
+      <w:rPr>
+        <w:noProof/>
+      </w:rPr>
+      <w:t>10</w:t>
+    </w:r>
+    <w:r>
+      <w:rPr>
+        <w:noProof/>
+      </w:rPr>
+      <w:fldChar w:fldCharType="end"/>
+    </w:r>
   </w:p>
 </w:ftr>
 </file>

</xml_diff>

<commit_message>
added to checkpoint document
</commit_message>
<xml_diff>
--- a/Independent_Study_Project_-_Checkpoint_1.docx
+++ b/Independent_Study_Project_-_Checkpoint_1.docx
@@ -166,7 +166,6 @@
       <w:r>
         <w:t xml:space="preserve">You probably will not have yet demonstrated </w:t>
       </w:r>
-      <w:proofErr w:type="gramStart"/>
       <w:r>
         <w:rPr>
           <w:i/>
@@ -175,11 +174,7 @@
         <w:t>all</w:t>
       </w:r>
       <w:r>
-        <w:t xml:space="preserve"> of</w:t>
-      </w:r>
-      <w:proofErr w:type="gramEnd"/>
-      <w:r>
-        <w:t xml:space="preserve"> the expectations, but have you hit some? How often?</w:t>
+        <w:t xml:space="preserve"> of the expectations, but have you hit some? How often?</w:t>
       </w:r>
     </w:p>
     <w:p>
@@ -224,15 +219,7 @@
         </w:numPr>
       </w:pPr>
       <w:r>
-        <w:t xml:space="preserve">Give yourself a 1 to </w:t>
-      </w:r>
-      <w:proofErr w:type="gramStart"/>
-      <w:r>
-        <w:t>5 star</w:t>
-      </w:r>
-      <w:proofErr w:type="gramEnd"/>
-      <w:r>
-        <w:t xml:space="preserve"> rating</w:t>
+        <w:t>Give yourself a 1 to 5 star rating</w:t>
       </w:r>
       <w:r>
         <w:br/>
@@ -1878,6 +1865,10 @@
                 <w:ilvl w:val="0"/>
                 <w:numId w:val="3"/>
               </w:numPr>
+              <w:rPr>
+                <w:rStyle w:val="Hyperlink"/>
+                <w:u w:val="none"/>
+              </w:rPr>
             </w:pPr>
             <w:hyperlink r:id="rId23" w:anchor="L57-L59" w:history="1">
               <w:r>
@@ -1887,6 +1878,27 @@
                 <w:t>Accessing one-dimensional array returned by JSON</w:t>
               </w:r>
             </w:hyperlink>
+          </w:p>
+          <w:p>
+            <w:pPr>
+              <w:pStyle w:val="ListParagraph"/>
+              <w:numPr>
+                <w:ilvl w:val="0"/>
+                <w:numId w:val="3"/>
+              </w:numPr>
+            </w:pPr>
+            <w:r>
+              <w:t>Saving and getting dictionary data from the iPhone’s internal memory</w:t>
+            </w:r>
+          </w:p>
+          <w:p>
+            <w:pPr>
+              <w:pStyle w:val="ListParagraph"/>
+              <w:numPr>
+                <w:ilvl w:val="0"/>
+                <w:numId w:val="3"/>
+              </w:numPr>
+            </w:pPr>
           </w:p>
         </w:tc>
       </w:tr>
@@ -2310,6 +2322,36 @@
                 <w:rStyle w:val="Hyperlink"/>
               </w:rPr>
               <w:t>Enter Schedule View Controller</w:t>
+            </w:r>
+          </w:p>
+          <w:p>
+            <w:pPr>
+              <w:pStyle w:val="ListParagraph"/>
+              <w:numPr>
+                <w:ilvl w:val="0"/>
+                <w:numId w:val="3"/>
+              </w:numPr>
+              <w:rPr>
+                <w:rStyle w:val="Hyperlink"/>
+              </w:rPr>
+            </w:pPr>
+            <w:r>
+              <w:fldChar w:fldCharType="end"/>
+            </w:r>
+            <w:r>
+              <w:fldChar w:fldCharType="begin"/>
+            </w:r>
+            <w:r>
+              <w:instrText xml:space="preserve"> HYPERLINK "https://github.com/rsgc-peterson-e/enhanced-organizer-app-isp/blob/b678a79e7c51c8777e93e6faf4326203ec6fbdee/RSGC Organizer/RSGC Organizer/SettingsViewController.swift" </w:instrText>
+            </w:r>
+            <w:r>
+              <w:fldChar w:fldCharType="separate"/>
+            </w:r>
+            <w:r>
+              <w:rPr>
+                <w:rStyle w:val="Hyperlink"/>
+              </w:rPr>
+              <w:t>Settings View Controller</w:t>
             </w:r>
           </w:p>
           <w:p>
@@ -3026,21 +3068,7 @@
                 <w:rPr>
                   <w:rStyle w:val="Hyperlink"/>
                 </w:rPr>
-                <w:t xml:space="preserve">Nested </w:t>
-              </w:r>
-              <w:proofErr w:type="spellStart"/>
-              <w:r>
-                <w:rPr>
-                  <w:rStyle w:val="Hyperlink"/>
-                </w:rPr>
-                <w:t>Alamofire</w:t>
-              </w:r>
-              <w:proofErr w:type="spellEnd"/>
-              <w:r>
-                <w:rPr>
-                  <w:rStyle w:val="Hyperlink"/>
-                </w:rPr>
-                <w:t xml:space="preserve"> calls and if statements to correctly login user and show errors </w:t>
+                <w:t xml:space="preserve">Nested Alamofire calls and if statements to correctly login user and show errors </w:t>
               </w:r>
               <w:r>
                 <w:rPr>
@@ -3063,25 +3091,9 @@
                 <w:rPr>
                   <w:rStyle w:val="Hyperlink"/>
                 </w:rPr>
-                <w:t xml:space="preserve">Nested </w:t>
-              </w:r>
-              <w:proofErr w:type="spellStart"/>
-              <w:r>
-                <w:rPr>
-                  <w:rStyle w:val="Hyperlink"/>
-                </w:rPr>
-                <w:t>Alamofire</w:t>
-              </w:r>
-              <w:proofErr w:type="spellEnd"/>
-              <w:r>
-                <w:rPr>
-                  <w:rStyle w:val="Hyperlink"/>
-                </w:rPr>
-                <w:t xml:space="preserve"> calls to register the user</w:t>
+                <w:t>Nested Alamofire calls to register the user</w:t>
               </w:r>
             </w:hyperlink>
-            <w:bookmarkStart w:id="0" w:name="_GoBack"/>
-            <w:bookmarkEnd w:id="0"/>
           </w:p>
         </w:tc>
       </w:tr>
@@ -3431,21 +3443,7 @@
               <w:rPr>
                 <w:rStyle w:val="Hyperlink"/>
               </w:rPr>
-              <w:t xml:space="preserve">Using </w:t>
-            </w:r>
-            <w:proofErr w:type="spellStart"/>
-            <w:r>
-              <w:rPr>
-                <w:rStyle w:val="Hyperlink"/>
-              </w:rPr>
-              <w:t>Alamofire</w:t>
-            </w:r>
-            <w:proofErr w:type="spellEnd"/>
-            <w:r>
-              <w:rPr>
-                <w:rStyle w:val="Hyperlink"/>
-              </w:rPr>
-              <w:t xml:space="preserve"> library to register users to my backend</w:t>
+              <w:t>Using Alamofire library to register users to my backend</w:t>
             </w:r>
           </w:p>
           <w:p>
@@ -3475,21 +3473,7 @@
               <w:rPr>
                 <w:rStyle w:val="Hyperlink"/>
               </w:rPr>
-              <w:t xml:space="preserve">Using </w:t>
-            </w:r>
-            <w:proofErr w:type="spellStart"/>
-            <w:r>
-              <w:rPr>
-                <w:rStyle w:val="Hyperlink"/>
-              </w:rPr>
-              <w:t>Alamofire</w:t>
-            </w:r>
-            <w:proofErr w:type="spellEnd"/>
-            <w:r>
-              <w:rPr>
-                <w:rStyle w:val="Hyperlink"/>
-              </w:rPr>
-              <w:t xml:space="preserve"> library to login users</w:t>
+              <w:t>Using Alamofire library to login users</w:t>
             </w:r>
           </w:p>
           <w:p>
@@ -3508,21 +3492,28 @@
                 <w:rPr>
                   <w:rStyle w:val="Hyperlink"/>
                 </w:rPr>
-                <w:t xml:space="preserve">Using </w:t>
+                <w:t>Using UIAlerts for error messages</w:t>
               </w:r>
-              <w:proofErr w:type="spellStart"/>
+            </w:hyperlink>
+          </w:p>
+          <w:p>
+            <w:pPr>
+              <w:pStyle w:val="ListParagraph"/>
+              <w:numPr>
+                <w:ilvl w:val="0"/>
+                <w:numId w:val="3"/>
+              </w:numPr>
+              <w:rPr>
+                <w:rStyle w:val="Hyperlink"/>
+                <w:u w:val="none"/>
+              </w:rPr>
+            </w:pPr>
+            <w:hyperlink r:id="rId30" w:anchor="L73" w:history="1">
               <w:r>
                 <w:rPr>
                   <w:rStyle w:val="Hyperlink"/>
                 </w:rPr>
-                <w:t>UIAlerts</w:t>
-              </w:r>
-              <w:proofErr w:type="spellEnd"/>
-              <w:r>
-                <w:rPr>
-                  <w:rStyle w:val="Hyperlink"/>
-                </w:rPr>
-                <w:t xml:space="preserve"> for error messages</w:t>
+                <w:t>Hid the back button on a view controller using an existing function</w:t>
               </w:r>
             </w:hyperlink>
           </w:p>
@@ -3534,12 +3525,12 @@
                 <w:numId w:val="3"/>
               </w:numPr>
             </w:pPr>
-            <w:hyperlink r:id="rId30" w:anchor="L73" w:history="1">
+            <w:hyperlink r:id="rId31" w:anchor="L84-L86" w:history="1">
               <w:r>
                 <w:rPr>
                   <w:rStyle w:val="Hyperlink"/>
                 </w:rPr>
-                <w:t>Hid the back button on a view controller using an existing function</w:t>
+                <w:t>Using existing functionality save data to the iPhone’s local memory</w:t>
               </w:r>
             </w:hyperlink>
           </w:p>
@@ -3863,7 +3854,7 @@
             <w:r>
               <w:fldChar w:fldCharType="end"/>
             </w:r>
-            <w:hyperlink r:id="rId31" w:anchor="L45-L69" w:history="1">
+            <w:hyperlink r:id="rId32" w:anchor="L45-L69" w:history="1">
               <w:r>
                 <w:rPr>
                   <w:rStyle w:val="Hyperlink"/>
@@ -3880,7 +3871,7 @@
                 <w:numId w:val="3"/>
               </w:numPr>
             </w:pPr>
-            <w:hyperlink r:id="rId32" w:anchor="L73-L90" w:history="1">
+            <w:hyperlink r:id="rId33" w:anchor="L73-L90" w:history="1">
               <w:r>
                 <w:rPr>
                   <w:rStyle w:val="Hyperlink"/>
@@ -3901,7 +3892,7 @@
                 <w:u w:val="none"/>
               </w:rPr>
             </w:pPr>
-            <w:hyperlink r:id="rId33" w:anchor="L82-L84" w:history="1">
+            <w:hyperlink r:id="rId34" w:anchor="L82-L84" w:history="1">
               <w:r>
                 <w:rPr>
                   <w:rStyle w:val="Hyperlink"/>
@@ -3930,7 +3921,7 @@
                 <w:numId w:val="3"/>
               </w:numPr>
             </w:pPr>
-            <w:hyperlink r:id="rId34" w:anchor="L90-L132" w:history="1">
+            <w:hyperlink r:id="rId35" w:anchor="L90-L132" w:history="1">
               <w:r>
                 <w:rPr>
                   <w:rStyle w:val="Hyperlink"/>
@@ -4293,7 +4284,7 @@
             <w:r>
               <w:fldChar w:fldCharType="end"/>
             </w:r>
-            <w:hyperlink r:id="rId35" w:history="1">
+            <w:hyperlink r:id="rId36" w:history="1">
               <w:r>
                 <w:rPr>
                   <w:rStyle w:val="Hyperlink"/>
@@ -4484,23 +4475,7 @@
           <w:szCs w:val="20"/>
         </w:rPr>
         <w:br/>
-        <w:t xml:space="preserve">     </w:t>
-      </w:r>
-      <w:proofErr w:type="gramStart"/>
-      <w:r>
-        <w:rPr>
-          <w:sz w:val="20"/>
-          <w:szCs w:val="20"/>
-        </w:rPr>
-        <w:t xml:space="preserve">   (</w:t>
-      </w:r>
-      <w:proofErr w:type="gramEnd"/>
-      <w:r>
-        <w:rPr>
-          <w:sz w:val="20"/>
-          <w:szCs w:val="20"/>
-        </w:rPr>
-        <w:t>also includes use of source control)</w:t>
+        <w:t xml:space="preserve">        (also includes use of source control)</w:t>
       </w:r>
     </w:p>
     <w:p>
@@ -4642,7 +4617,7 @@
             <w:r>
               <w:fldChar w:fldCharType="end"/>
             </w:r>
-            <w:hyperlink r:id="rId36" w:history="1">
+            <w:hyperlink r:id="rId37" w:history="1">
               <w:r>
                 <w:rPr>
                   <w:rStyle w:val="Hyperlink"/>
@@ -5420,6 +5395,626 @@
           <w:szCs w:val="20"/>
         </w:rPr>
         <w:t xml:space="preserve"> demonstrate the ability to validate a program using a full range of test cases.</w:t>
+      </w:r>
+    </w:p>
+    <w:p>
+      <w:pPr>
+        <w:pStyle w:val="Body"/>
+        <w:rPr>
+          <w:sz w:val="20"/>
+          <w:szCs w:val="20"/>
+        </w:rPr>
+      </w:pPr>
+    </w:p>
+    <w:tbl>
+      <w:tblPr>
+        <w:tblW w:w="12955" w:type="dxa"/>
+        <w:tblInd w:w="108" w:type="dxa"/>
+        <w:tblBorders>
+          <w:top w:val="single" w:sz="2" w:space="0" w:color="000000"/>
+          <w:left w:val="single" w:sz="2" w:space="0" w:color="000000"/>
+          <w:bottom w:val="single" w:sz="2" w:space="0" w:color="000000"/>
+          <w:right w:val="single" w:sz="2" w:space="0" w:color="000000"/>
+          <w:insideH w:val="single" w:sz="2" w:space="0" w:color="000000"/>
+          <w:insideV w:val="single" w:sz="2" w:space="0" w:color="000000"/>
+        </w:tblBorders>
+        <w:shd w:val="clear" w:color="auto" w:fill="BDC0BF"/>
+        <w:tblLayout w:type="fixed"/>
+        <w:tblLook w:val="04A0" w:firstRow="1" w:lastRow="0" w:firstColumn="1" w:lastColumn="0" w:noHBand="0" w:noVBand="1"/>
+      </w:tblPr>
+      <w:tblGrid>
+        <w:gridCol w:w="12955"/>
+      </w:tblGrid>
+      <w:tr>
+        <w:trPr>
+          <w:trHeight w:val="279"/>
+          <w:tblHeader/>
+        </w:trPr>
+        <w:tc>
+          <w:tcPr>
+            <w:tcW w:w="12955" w:type="dxa"/>
+            <w:tcBorders>
+              <w:top w:val="single" w:sz="2" w:space="0" w:color="000000"/>
+              <w:left w:val="single" w:sz="2" w:space="0" w:color="000000"/>
+              <w:bottom w:val="single" w:sz="4" w:space="0" w:color="000000"/>
+              <w:right w:val="single" w:sz="2" w:space="0" w:color="000000"/>
+            </w:tcBorders>
+            <w:shd w:val="clear" w:color="auto" w:fill="BDC0BF"/>
+            <w:tcMar>
+              <w:top w:w="80" w:type="dxa"/>
+              <w:left w:w="80" w:type="dxa"/>
+              <w:bottom w:w="80" w:type="dxa"/>
+              <w:right w:w="80" w:type="dxa"/>
+            </w:tcMar>
+          </w:tcPr>
+          <w:p>
+            <w:pPr>
+              <w:pStyle w:val="TableStyle1"/>
+            </w:pPr>
+            <w:r>
+              <w:t>Evidence:</w:t>
+            </w:r>
+            <w:r>
+              <w:rPr>
+                <w:b w:val="0"/>
+                <w:bCs w:val="0"/>
+              </w:rPr>
+              <w:t xml:space="preserve"> provide link(s) where possible, optionally provide brief explanatory text, add rows as needed</w:t>
+            </w:r>
+          </w:p>
+        </w:tc>
+      </w:tr>
+      <w:tr>
+        <w:tblPrEx>
+          <w:shd w:val="clear" w:color="auto" w:fill="auto"/>
+        </w:tblPrEx>
+        <w:trPr>
+          <w:trHeight w:val="279"/>
+        </w:trPr>
+        <w:tc>
+          <w:tcPr>
+            <w:tcW w:w="12955" w:type="dxa"/>
+            <w:tcBorders>
+              <w:top w:val="single" w:sz="4" w:space="0" w:color="000000"/>
+              <w:left w:val="single" w:sz="2" w:space="0" w:color="000000"/>
+              <w:bottom w:val="single" w:sz="2" w:space="0" w:color="000000"/>
+              <w:right w:val="single" w:sz="2" w:space="0" w:color="000000"/>
+            </w:tcBorders>
+            <w:shd w:val="clear" w:color="auto" w:fill="auto"/>
+            <w:tcMar>
+              <w:top w:w="80" w:type="dxa"/>
+              <w:left w:w="80" w:type="dxa"/>
+              <w:bottom w:w="80" w:type="dxa"/>
+              <w:right w:w="80" w:type="dxa"/>
+            </w:tcMar>
+          </w:tcPr>
+          <w:p>
+            <w:pPr>
+              <w:pStyle w:val="ListParagraph"/>
+              <w:numPr>
+                <w:ilvl w:val="0"/>
+                <w:numId w:val="3"/>
+              </w:numPr>
+            </w:pPr>
+            <w:r>
+              <w:t>See my test plan word document inside of my GitHub repository</w:t>
+            </w:r>
+            <w:bookmarkStart w:id="0" w:name="_GoBack"/>
+            <w:bookmarkEnd w:id="0"/>
+          </w:p>
+        </w:tc>
+      </w:tr>
+      <w:tr>
+        <w:tblPrEx>
+          <w:shd w:val="clear" w:color="auto" w:fill="auto"/>
+        </w:tblPrEx>
+        <w:trPr>
+          <w:trHeight w:val="279"/>
+        </w:trPr>
+        <w:tc>
+          <w:tcPr>
+            <w:tcW w:w="12955" w:type="dxa"/>
+            <w:tcBorders>
+              <w:top w:val="single" w:sz="2" w:space="0" w:color="000000"/>
+              <w:left w:val="single" w:sz="2" w:space="0" w:color="000000"/>
+              <w:bottom w:val="single" w:sz="2" w:space="0" w:color="000000"/>
+              <w:right w:val="single" w:sz="2" w:space="0" w:color="000000"/>
+            </w:tcBorders>
+            <w:shd w:val="clear" w:color="auto" w:fill="EEEEEE"/>
+            <w:tcMar>
+              <w:top w:w="80" w:type="dxa"/>
+              <w:left w:w="80" w:type="dxa"/>
+              <w:bottom w:w="80" w:type="dxa"/>
+              <w:right w:w="80" w:type="dxa"/>
+            </w:tcMar>
+          </w:tcPr>
+          <w:p/>
+        </w:tc>
+      </w:tr>
+    </w:tbl>
+    <w:p>
+      <w:pPr>
+        <w:pStyle w:val="Body"/>
+        <w:rPr>
+          <w:sz w:val="20"/>
+          <w:szCs w:val="20"/>
+        </w:rPr>
+      </w:pPr>
+    </w:p>
+    <w:p>
+      <w:pPr>
+        <w:pStyle w:val="Body"/>
+        <w:rPr>
+          <w:sz w:val="20"/>
+          <w:szCs w:val="20"/>
+        </w:rPr>
+      </w:pPr>
+    </w:p>
+    <w:p>
+      <w:pPr>
+        <w:pStyle w:val="Body"/>
+        <w:rPr>
+          <w:b/>
+          <w:bCs/>
+          <w:sz w:val="20"/>
+          <w:szCs w:val="20"/>
+        </w:rPr>
+      </w:pPr>
+      <w:r>
+        <w:rPr>
+          <w:b/>
+          <w:bCs/>
+          <w:sz w:val="20"/>
+          <w:szCs w:val="20"/>
+        </w:rPr>
+        <w:t>Overall rating on this standard</w:t>
+      </w:r>
+      <w:r>
+        <w:rPr>
+          <w:sz w:val="20"/>
+          <w:szCs w:val="20"/>
+        </w:rPr>
+        <w:t xml:space="preserve">: </w:t>
+      </w:r>
+      <w:r>
+        <w:rPr>
+          <w:rFonts w:ascii="Arial Unicode MS" w:hAnsi="Arial Unicode MS"/>
+          <w:sz w:val="20"/>
+          <w:szCs w:val="20"/>
+        </w:rPr>
+        <w:t>✩</w:t>
+      </w:r>
+      <w:r>
+        <w:rPr>
+          <w:sz w:val="20"/>
+          <w:szCs w:val="20"/>
+        </w:rPr>
+        <w:t xml:space="preserve"> </w:t>
+      </w:r>
+      <w:r>
+        <w:rPr>
+          <w:rFonts w:ascii="Arial Unicode MS" w:hAnsi="Arial Unicode MS"/>
+          <w:sz w:val="20"/>
+          <w:szCs w:val="20"/>
+        </w:rPr>
+        <w:t>✩</w:t>
+      </w:r>
+      <w:r>
+        <w:rPr>
+          <w:sz w:val="20"/>
+          <w:szCs w:val="20"/>
+        </w:rPr>
+        <w:t xml:space="preserve"> </w:t>
+      </w:r>
+      <w:r>
+        <w:rPr>
+          <w:rFonts w:ascii="Arial Unicode MS" w:hAnsi="Arial Unicode MS"/>
+          <w:sz w:val="20"/>
+          <w:szCs w:val="20"/>
+        </w:rPr>
+        <w:t>✩</w:t>
+      </w:r>
+      <w:r>
+        <w:rPr>
+          <w:sz w:val="20"/>
+          <w:szCs w:val="20"/>
+        </w:rPr>
+        <w:t xml:space="preserve"> </w:t>
+      </w:r>
+      <w:r>
+        <w:rPr>
+          <w:rFonts w:ascii="Arial Unicode MS" w:hAnsi="Arial Unicode MS"/>
+          <w:sz w:val="20"/>
+          <w:szCs w:val="20"/>
+        </w:rPr>
+        <w:t>✩</w:t>
+      </w:r>
+      <w:r>
+        <w:rPr>
+          <w:sz w:val="20"/>
+          <w:szCs w:val="20"/>
+        </w:rPr>
+        <w:t xml:space="preserve"> </w:t>
+      </w:r>
+      <w:r>
+        <w:rPr>
+          <w:rFonts w:ascii="Arial Unicode MS" w:hAnsi="Arial Unicode MS"/>
+          <w:sz w:val="20"/>
+          <w:szCs w:val="20"/>
+        </w:rPr>
+        <w:t>✩</w:t>
+      </w:r>
+    </w:p>
+    <w:p>
+      <w:pPr>
+        <w:pStyle w:val="Body"/>
+        <w:rPr>
+          <w:sz w:val="20"/>
+          <w:szCs w:val="20"/>
+        </w:rPr>
+      </w:pPr>
+    </w:p>
+    <w:p>
+      <w:pPr>
+        <w:pStyle w:val="Body"/>
+      </w:pPr>
+    </w:p>
+    <w:p>
+      <w:pPr>
+        <w:pStyle w:val="Body"/>
+      </w:pPr>
+    </w:p>
+    <w:p>
+      <w:pPr>
+        <w:pStyle w:val="Body"/>
+      </w:pPr>
+    </w:p>
+    <w:p>
+      <w:pPr>
+        <w:pStyle w:val="Body"/>
+      </w:pPr>
+    </w:p>
+    <w:p>
+      <w:pPr>
+        <w:pStyle w:val="Body"/>
+      </w:pPr>
+    </w:p>
+    <w:p>
+      <w:pPr>
+        <w:pStyle w:val="Body"/>
+      </w:pPr>
+    </w:p>
+    <w:p>
+      <w:pPr>
+        <w:pStyle w:val="Heading3"/>
+        <w:rPr>
+          <w:sz w:val="22"/>
+          <w:szCs w:val="22"/>
+        </w:rPr>
+      </w:pPr>
+      <w:r>
+        <w:t>B1. Problem-solving Strategies</w:t>
+      </w:r>
+      <w:r>
+        <w:rPr>
+          <w:rFonts w:ascii="Arial Unicode MS" w:hAnsi="Arial Unicode MS"/>
+        </w:rPr>
+        <w:br/>
+      </w:r>
+      <w:r>
+        <w:t>U</w:t>
+      </w:r>
+      <w:r>
+        <w:rPr>
+          <w:sz w:val="22"/>
+          <w:szCs w:val="22"/>
+        </w:rPr>
+        <w:t>se a variety of problem-solving strategies to solve different types of problems independently and as part of a team;</w:t>
+      </w:r>
+    </w:p>
+    <w:p>
+      <w:pPr>
+        <w:pStyle w:val="Body"/>
+        <w:rPr>
+          <w:sz w:val="20"/>
+          <w:szCs w:val="20"/>
+        </w:rPr>
+      </w:pPr>
+      <w:r>
+        <w:rPr>
+          <w:b/>
+          <w:bCs/>
+          <w:sz w:val="20"/>
+          <w:szCs w:val="20"/>
+        </w:rPr>
+        <w:t>B1.1</w:t>
+      </w:r>
+      <w:r>
+        <w:rPr>
+          <w:sz w:val="20"/>
+          <w:szCs w:val="20"/>
+        </w:rPr>
+        <w:t xml:space="preserve"> use various problem-solving strategies (e.g., stepwise refinement, divide and conquer, working backwards, examples, extreme cases, tables and charts, trial and error) when solving different types of problems;</w:t>
+      </w:r>
+    </w:p>
+    <w:p>
+      <w:pPr>
+        <w:pStyle w:val="Body"/>
+        <w:rPr>
+          <w:sz w:val="20"/>
+          <w:szCs w:val="20"/>
+        </w:rPr>
+      </w:pPr>
+    </w:p>
+    <w:tbl>
+      <w:tblPr>
+        <w:tblW w:w="12955" w:type="dxa"/>
+        <w:tblInd w:w="108" w:type="dxa"/>
+        <w:tblBorders>
+          <w:top w:val="single" w:sz="2" w:space="0" w:color="000000"/>
+          <w:left w:val="single" w:sz="2" w:space="0" w:color="000000"/>
+          <w:bottom w:val="single" w:sz="2" w:space="0" w:color="000000"/>
+          <w:right w:val="single" w:sz="2" w:space="0" w:color="000000"/>
+          <w:insideH w:val="single" w:sz="2" w:space="0" w:color="000000"/>
+          <w:insideV w:val="single" w:sz="2" w:space="0" w:color="000000"/>
+        </w:tblBorders>
+        <w:shd w:val="clear" w:color="auto" w:fill="BDC0BF"/>
+        <w:tblLayout w:type="fixed"/>
+        <w:tblLook w:val="04A0" w:firstRow="1" w:lastRow="0" w:firstColumn="1" w:lastColumn="0" w:noHBand="0" w:noVBand="1"/>
+      </w:tblPr>
+      <w:tblGrid>
+        <w:gridCol w:w="12955"/>
+      </w:tblGrid>
+      <w:tr>
+        <w:trPr>
+          <w:trHeight w:val="279"/>
+          <w:tblHeader/>
+        </w:trPr>
+        <w:tc>
+          <w:tcPr>
+            <w:tcW w:w="12955" w:type="dxa"/>
+            <w:tcBorders>
+              <w:top w:val="single" w:sz="2" w:space="0" w:color="000000"/>
+              <w:left w:val="single" w:sz="2" w:space="0" w:color="000000"/>
+              <w:bottom w:val="single" w:sz="4" w:space="0" w:color="000000"/>
+              <w:right w:val="single" w:sz="2" w:space="0" w:color="000000"/>
+            </w:tcBorders>
+            <w:shd w:val="clear" w:color="auto" w:fill="BDC0BF"/>
+            <w:tcMar>
+              <w:top w:w="80" w:type="dxa"/>
+              <w:left w:w="80" w:type="dxa"/>
+              <w:bottom w:w="80" w:type="dxa"/>
+              <w:right w:w="80" w:type="dxa"/>
+            </w:tcMar>
+          </w:tcPr>
+          <w:p>
+            <w:pPr>
+              <w:pStyle w:val="TableStyle1"/>
+            </w:pPr>
+            <w:r>
+              <w:t>Evidence:</w:t>
+            </w:r>
+            <w:r>
+              <w:rPr>
+                <w:b w:val="0"/>
+                <w:bCs w:val="0"/>
+              </w:rPr>
+              <w:t xml:space="preserve"> provide link(s) where possible, optionally provide brief explanatory text, add rows as needed</w:t>
+            </w:r>
+          </w:p>
+        </w:tc>
+      </w:tr>
+      <w:tr>
+        <w:tblPrEx>
+          <w:shd w:val="clear" w:color="auto" w:fill="auto"/>
+        </w:tblPrEx>
+        <w:trPr>
+          <w:trHeight w:val="279"/>
+        </w:trPr>
+        <w:tc>
+          <w:tcPr>
+            <w:tcW w:w="12955" w:type="dxa"/>
+            <w:tcBorders>
+              <w:top w:val="single" w:sz="4" w:space="0" w:color="000000"/>
+              <w:left w:val="single" w:sz="2" w:space="0" w:color="000000"/>
+              <w:bottom w:val="single" w:sz="2" w:space="0" w:color="000000"/>
+              <w:right w:val="single" w:sz="2" w:space="0" w:color="000000"/>
+            </w:tcBorders>
+            <w:shd w:val="clear" w:color="auto" w:fill="auto"/>
+            <w:tcMar>
+              <w:top w:w="80" w:type="dxa"/>
+              <w:left w:w="80" w:type="dxa"/>
+              <w:bottom w:w="80" w:type="dxa"/>
+              <w:right w:w="80" w:type="dxa"/>
+            </w:tcMar>
+          </w:tcPr>
+          <w:p>
+            <w:pPr>
+              <w:pStyle w:val="ListParagraph"/>
+              <w:numPr>
+                <w:ilvl w:val="0"/>
+                <w:numId w:val="3"/>
+              </w:numPr>
+            </w:pPr>
+            <w:r>
+              <w:t>Refer to my Sesame posts</w:t>
+            </w:r>
+          </w:p>
+        </w:tc>
+      </w:tr>
+      <w:tr>
+        <w:tblPrEx>
+          <w:shd w:val="clear" w:color="auto" w:fill="auto"/>
+        </w:tblPrEx>
+        <w:trPr>
+          <w:trHeight w:val="279"/>
+        </w:trPr>
+        <w:tc>
+          <w:tcPr>
+            <w:tcW w:w="12955" w:type="dxa"/>
+            <w:tcBorders>
+              <w:top w:val="single" w:sz="2" w:space="0" w:color="000000"/>
+              <w:left w:val="single" w:sz="2" w:space="0" w:color="000000"/>
+              <w:bottom w:val="single" w:sz="2" w:space="0" w:color="000000"/>
+              <w:right w:val="single" w:sz="2" w:space="0" w:color="000000"/>
+            </w:tcBorders>
+            <w:shd w:val="clear" w:color="auto" w:fill="EEEEEE"/>
+            <w:tcMar>
+              <w:top w:w="80" w:type="dxa"/>
+              <w:left w:w="80" w:type="dxa"/>
+              <w:bottom w:w="80" w:type="dxa"/>
+              <w:right w:w="80" w:type="dxa"/>
+            </w:tcMar>
+          </w:tcPr>
+          <w:p/>
+        </w:tc>
+      </w:tr>
+    </w:tbl>
+    <w:p>
+      <w:pPr>
+        <w:pStyle w:val="Body"/>
+        <w:rPr>
+          <w:sz w:val="20"/>
+          <w:szCs w:val="20"/>
+        </w:rPr>
+      </w:pPr>
+    </w:p>
+    <w:p>
+      <w:pPr>
+        <w:pStyle w:val="Body"/>
+        <w:rPr>
+          <w:sz w:val="20"/>
+          <w:szCs w:val="20"/>
+        </w:rPr>
+      </w:pPr>
+    </w:p>
+    <w:p>
+      <w:pPr>
+        <w:pStyle w:val="Body"/>
+        <w:rPr>
+          <w:b/>
+          <w:bCs/>
+          <w:sz w:val="20"/>
+          <w:szCs w:val="20"/>
+        </w:rPr>
+      </w:pPr>
+      <w:r>
+        <w:rPr>
+          <w:b/>
+          <w:bCs/>
+          <w:sz w:val="20"/>
+          <w:szCs w:val="20"/>
+        </w:rPr>
+        <w:t>Overall rating on this standard</w:t>
+      </w:r>
+      <w:r>
+        <w:rPr>
+          <w:sz w:val="20"/>
+          <w:szCs w:val="20"/>
+        </w:rPr>
+        <w:t xml:space="preserve">: </w:t>
+      </w:r>
+      <w:r>
+        <w:rPr>
+          <w:rFonts w:ascii="Arial Unicode MS" w:hAnsi="Arial Unicode MS"/>
+          <w:sz w:val="20"/>
+          <w:szCs w:val="20"/>
+        </w:rPr>
+        <w:t>✩</w:t>
+      </w:r>
+      <w:r>
+        <w:rPr>
+          <w:sz w:val="20"/>
+          <w:szCs w:val="20"/>
+        </w:rPr>
+        <w:t xml:space="preserve"> </w:t>
+      </w:r>
+      <w:r>
+        <w:rPr>
+          <w:rFonts w:ascii="Arial Unicode MS" w:hAnsi="Arial Unicode MS"/>
+          <w:sz w:val="20"/>
+          <w:szCs w:val="20"/>
+        </w:rPr>
+        <w:t>✩</w:t>
+      </w:r>
+      <w:r>
+        <w:rPr>
+          <w:sz w:val="20"/>
+          <w:szCs w:val="20"/>
+        </w:rPr>
+        <w:t xml:space="preserve"> </w:t>
+      </w:r>
+      <w:r>
+        <w:rPr>
+          <w:rFonts w:ascii="Arial Unicode MS" w:hAnsi="Arial Unicode MS"/>
+          <w:sz w:val="20"/>
+          <w:szCs w:val="20"/>
+        </w:rPr>
+        <w:t>✩</w:t>
+      </w:r>
+      <w:r>
+        <w:rPr>
+          <w:sz w:val="20"/>
+          <w:szCs w:val="20"/>
+        </w:rPr>
+        <w:t xml:space="preserve"> </w:t>
+      </w:r>
+      <w:r>
+        <w:rPr>
+          <w:rFonts w:ascii="Arial Unicode MS" w:hAnsi="Arial Unicode MS"/>
+          <w:sz w:val="20"/>
+          <w:szCs w:val="20"/>
+        </w:rPr>
+        <w:t>✩</w:t>
+      </w:r>
+      <w:r>
+        <w:rPr>
+          <w:sz w:val="20"/>
+          <w:szCs w:val="20"/>
+        </w:rPr>
+        <w:t xml:space="preserve"> </w:t>
+      </w:r>
+      <w:r>
+        <w:rPr>
+          <w:rFonts w:ascii="Arial Unicode MS" w:hAnsi="Arial Unicode MS"/>
+          <w:sz w:val="20"/>
+          <w:szCs w:val="20"/>
+        </w:rPr>
+        <w:t>✩</w:t>
+      </w:r>
+    </w:p>
+    <w:p>
+      <w:pPr>
+        <w:pStyle w:val="Body"/>
+        <w:rPr>
+          <w:sz w:val="20"/>
+          <w:szCs w:val="20"/>
+        </w:rPr>
+      </w:pPr>
+    </w:p>
+    <w:p>
+      <w:pPr>
+        <w:pStyle w:val="Body"/>
+        <w:rPr>
+          <w:sz w:val="20"/>
+          <w:szCs w:val="20"/>
+        </w:rPr>
+      </w:pPr>
+      <w:r>
+        <w:rPr>
+          <w:b/>
+          <w:bCs/>
+          <w:sz w:val="20"/>
+          <w:szCs w:val="20"/>
+        </w:rPr>
+        <w:t>B1.2</w:t>
+      </w:r>
+      <w:r>
+        <w:rPr>
+          <w:sz w:val="20"/>
+          <w:szCs w:val="20"/>
+        </w:rPr>
+        <w:t xml:space="preserve"> demonstrate the ability to solve problems independently and as part of a team; </w:t>
       </w:r>
     </w:p>
     <w:p>
@@ -5660,613 +6255,6 @@
     <w:p>
       <w:pPr>
         <w:pStyle w:val="Body"/>
-        <w:rPr>
-          <w:sz w:val="20"/>
-          <w:szCs w:val="20"/>
-        </w:rPr>
-      </w:pPr>
-    </w:p>
-    <w:p>
-      <w:pPr>
-        <w:pStyle w:val="Body"/>
-      </w:pPr>
-    </w:p>
-    <w:p>
-      <w:pPr>
-        <w:pStyle w:val="Body"/>
-      </w:pPr>
-    </w:p>
-    <w:p>
-      <w:pPr>
-        <w:pStyle w:val="Body"/>
-      </w:pPr>
-    </w:p>
-    <w:p>
-      <w:pPr>
-        <w:pStyle w:val="Body"/>
-      </w:pPr>
-    </w:p>
-    <w:p>
-      <w:pPr>
-        <w:pStyle w:val="Body"/>
-      </w:pPr>
-    </w:p>
-    <w:p>
-      <w:pPr>
-        <w:pStyle w:val="Body"/>
-      </w:pPr>
-    </w:p>
-    <w:p>
-      <w:pPr>
-        <w:pStyle w:val="Heading3"/>
-        <w:rPr>
-          <w:sz w:val="22"/>
-          <w:szCs w:val="22"/>
-        </w:rPr>
-      </w:pPr>
-      <w:r>
-        <w:t>B1. Problem-solving Strategies</w:t>
-      </w:r>
-      <w:r>
-        <w:rPr>
-          <w:rFonts w:ascii="Arial Unicode MS" w:hAnsi="Arial Unicode MS"/>
-        </w:rPr>
-        <w:br/>
-      </w:r>
-      <w:r>
-        <w:t>U</w:t>
-      </w:r>
-      <w:r>
-        <w:rPr>
-          <w:sz w:val="22"/>
-          <w:szCs w:val="22"/>
-        </w:rPr>
-        <w:t>se a variety of problem-solving strategies to solve different types of problems independently and as part of a team;</w:t>
-      </w:r>
-    </w:p>
-    <w:p>
-      <w:pPr>
-        <w:pStyle w:val="Body"/>
-        <w:rPr>
-          <w:sz w:val="20"/>
-          <w:szCs w:val="20"/>
-        </w:rPr>
-      </w:pPr>
-      <w:r>
-        <w:rPr>
-          <w:b/>
-          <w:bCs/>
-          <w:sz w:val="20"/>
-          <w:szCs w:val="20"/>
-        </w:rPr>
-        <w:t>B1.1</w:t>
-      </w:r>
-      <w:r>
-        <w:rPr>
-          <w:sz w:val="20"/>
-          <w:szCs w:val="20"/>
-        </w:rPr>
-        <w:t xml:space="preserve"> use various problem-solving strategies (e.g., stepwise refinement, divide and conquer, working backwards, examples, extreme cases, tables and charts, trial and error) when solving different types of problems;</w:t>
-      </w:r>
-    </w:p>
-    <w:p>
-      <w:pPr>
-        <w:pStyle w:val="Body"/>
-        <w:rPr>
-          <w:sz w:val="20"/>
-          <w:szCs w:val="20"/>
-        </w:rPr>
-      </w:pPr>
-    </w:p>
-    <w:tbl>
-      <w:tblPr>
-        <w:tblW w:w="12955" w:type="dxa"/>
-        <w:tblInd w:w="108" w:type="dxa"/>
-        <w:tblBorders>
-          <w:top w:val="single" w:sz="2" w:space="0" w:color="000000"/>
-          <w:left w:val="single" w:sz="2" w:space="0" w:color="000000"/>
-          <w:bottom w:val="single" w:sz="2" w:space="0" w:color="000000"/>
-          <w:right w:val="single" w:sz="2" w:space="0" w:color="000000"/>
-          <w:insideH w:val="single" w:sz="2" w:space="0" w:color="000000"/>
-          <w:insideV w:val="single" w:sz="2" w:space="0" w:color="000000"/>
-        </w:tblBorders>
-        <w:shd w:val="clear" w:color="auto" w:fill="BDC0BF"/>
-        <w:tblLayout w:type="fixed"/>
-        <w:tblLook w:val="04A0" w:firstRow="1" w:lastRow="0" w:firstColumn="1" w:lastColumn="0" w:noHBand="0" w:noVBand="1"/>
-      </w:tblPr>
-      <w:tblGrid>
-        <w:gridCol w:w="12955"/>
-      </w:tblGrid>
-      <w:tr>
-        <w:trPr>
-          <w:trHeight w:val="279"/>
-          <w:tblHeader/>
-        </w:trPr>
-        <w:tc>
-          <w:tcPr>
-            <w:tcW w:w="12955" w:type="dxa"/>
-            <w:tcBorders>
-              <w:top w:val="single" w:sz="2" w:space="0" w:color="000000"/>
-              <w:left w:val="single" w:sz="2" w:space="0" w:color="000000"/>
-              <w:bottom w:val="single" w:sz="4" w:space="0" w:color="000000"/>
-              <w:right w:val="single" w:sz="2" w:space="0" w:color="000000"/>
-            </w:tcBorders>
-            <w:shd w:val="clear" w:color="auto" w:fill="BDC0BF"/>
-            <w:tcMar>
-              <w:top w:w="80" w:type="dxa"/>
-              <w:left w:w="80" w:type="dxa"/>
-              <w:bottom w:w="80" w:type="dxa"/>
-              <w:right w:w="80" w:type="dxa"/>
-            </w:tcMar>
-          </w:tcPr>
-          <w:p>
-            <w:pPr>
-              <w:pStyle w:val="TableStyle1"/>
-            </w:pPr>
-            <w:r>
-              <w:t>Evidence:</w:t>
-            </w:r>
-            <w:r>
-              <w:rPr>
-                <w:b w:val="0"/>
-                <w:bCs w:val="0"/>
-              </w:rPr>
-              <w:t xml:space="preserve"> provide link(s) where possible, optionally provide brief explanatory text, add rows as needed</w:t>
-            </w:r>
-          </w:p>
-        </w:tc>
-      </w:tr>
-      <w:tr>
-        <w:tblPrEx>
-          <w:shd w:val="clear" w:color="auto" w:fill="auto"/>
-        </w:tblPrEx>
-        <w:trPr>
-          <w:trHeight w:val="279"/>
-        </w:trPr>
-        <w:tc>
-          <w:tcPr>
-            <w:tcW w:w="12955" w:type="dxa"/>
-            <w:tcBorders>
-              <w:top w:val="single" w:sz="4" w:space="0" w:color="000000"/>
-              <w:left w:val="single" w:sz="2" w:space="0" w:color="000000"/>
-              <w:bottom w:val="single" w:sz="2" w:space="0" w:color="000000"/>
-              <w:right w:val="single" w:sz="2" w:space="0" w:color="000000"/>
-            </w:tcBorders>
-            <w:shd w:val="clear" w:color="auto" w:fill="auto"/>
-            <w:tcMar>
-              <w:top w:w="80" w:type="dxa"/>
-              <w:left w:w="80" w:type="dxa"/>
-              <w:bottom w:w="80" w:type="dxa"/>
-              <w:right w:w="80" w:type="dxa"/>
-            </w:tcMar>
-          </w:tcPr>
-          <w:p>
-            <w:pPr>
-              <w:pStyle w:val="ListParagraph"/>
-              <w:numPr>
-                <w:ilvl w:val="0"/>
-                <w:numId w:val="3"/>
-              </w:numPr>
-            </w:pPr>
-            <w:r>
-              <w:t>Refer to my Sesame posts</w:t>
-            </w:r>
-          </w:p>
-        </w:tc>
-      </w:tr>
-      <w:tr>
-        <w:tblPrEx>
-          <w:shd w:val="clear" w:color="auto" w:fill="auto"/>
-        </w:tblPrEx>
-        <w:trPr>
-          <w:trHeight w:val="279"/>
-        </w:trPr>
-        <w:tc>
-          <w:tcPr>
-            <w:tcW w:w="12955" w:type="dxa"/>
-            <w:tcBorders>
-              <w:top w:val="single" w:sz="2" w:space="0" w:color="000000"/>
-              <w:left w:val="single" w:sz="2" w:space="0" w:color="000000"/>
-              <w:bottom w:val="single" w:sz="2" w:space="0" w:color="000000"/>
-              <w:right w:val="single" w:sz="2" w:space="0" w:color="000000"/>
-            </w:tcBorders>
-            <w:shd w:val="clear" w:color="auto" w:fill="EEEEEE"/>
-            <w:tcMar>
-              <w:top w:w="80" w:type="dxa"/>
-              <w:left w:w="80" w:type="dxa"/>
-              <w:bottom w:w="80" w:type="dxa"/>
-              <w:right w:w="80" w:type="dxa"/>
-            </w:tcMar>
-          </w:tcPr>
-          <w:p/>
-        </w:tc>
-      </w:tr>
-    </w:tbl>
-    <w:p>
-      <w:pPr>
-        <w:pStyle w:val="Body"/>
-        <w:rPr>
-          <w:sz w:val="20"/>
-          <w:szCs w:val="20"/>
-        </w:rPr>
-      </w:pPr>
-    </w:p>
-    <w:p>
-      <w:pPr>
-        <w:pStyle w:val="Body"/>
-        <w:rPr>
-          <w:sz w:val="20"/>
-          <w:szCs w:val="20"/>
-        </w:rPr>
-      </w:pPr>
-    </w:p>
-    <w:p>
-      <w:pPr>
-        <w:pStyle w:val="Body"/>
-        <w:rPr>
-          <w:b/>
-          <w:bCs/>
-          <w:sz w:val="20"/>
-          <w:szCs w:val="20"/>
-        </w:rPr>
-      </w:pPr>
-      <w:r>
-        <w:rPr>
-          <w:b/>
-          <w:bCs/>
-          <w:sz w:val="20"/>
-          <w:szCs w:val="20"/>
-        </w:rPr>
-        <w:t>Overall rating on this standard</w:t>
-      </w:r>
-      <w:r>
-        <w:rPr>
-          <w:sz w:val="20"/>
-          <w:szCs w:val="20"/>
-        </w:rPr>
-        <w:t xml:space="preserve">: </w:t>
-      </w:r>
-      <w:r>
-        <w:rPr>
-          <w:rFonts w:ascii="Arial Unicode MS" w:hAnsi="Arial Unicode MS"/>
-          <w:sz w:val="20"/>
-          <w:szCs w:val="20"/>
-        </w:rPr>
-        <w:t>✩</w:t>
-      </w:r>
-      <w:r>
-        <w:rPr>
-          <w:sz w:val="20"/>
-          <w:szCs w:val="20"/>
-        </w:rPr>
-        <w:t xml:space="preserve"> </w:t>
-      </w:r>
-      <w:r>
-        <w:rPr>
-          <w:rFonts w:ascii="Arial Unicode MS" w:hAnsi="Arial Unicode MS"/>
-          <w:sz w:val="20"/>
-          <w:szCs w:val="20"/>
-        </w:rPr>
-        <w:t>✩</w:t>
-      </w:r>
-      <w:r>
-        <w:rPr>
-          <w:sz w:val="20"/>
-          <w:szCs w:val="20"/>
-        </w:rPr>
-        <w:t xml:space="preserve"> </w:t>
-      </w:r>
-      <w:r>
-        <w:rPr>
-          <w:rFonts w:ascii="Arial Unicode MS" w:hAnsi="Arial Unicode MS"/>
-          <w:sz w:val="20"/>
-          <w:szCs w:val="20"/>
-        </w:rPr>
-        <w:t>✩</w:t>
-      </w:r>
-      <w:r>
-        <w:rPr>
-          <w:sz w:val="20"/>
-          <w:szCs w:val="20"/>
-        </w:rPr>
-        <w:t xml:space="preserve"> </w:t>
-      </w:r>
-      <w:r>
-        <w:rPr>
-          <w:rFonts w:ascii="Arial Unicode MS" w:hAnsi="Arial Unicode MS"/>
-          <w:sz w:val="20"/>
-          <w:szCs w:val="20"/>
-        </w:rPr>
-        <w:t>✩</w:t>
-      </w:r>
-      <w:r>
-        <w:rPr>
-          <w:sz w:val="20"/>
-          <w:szCs w:val="20"/>
-        </w:rPr>
-        <w:t xml:space="preserve"> </w:t>
-      </w:r>
-      <w:r>
-        <w:rPr>
-          <w:rFonts w:ascii="Arial Unicode MS" w:hAnsi="Arial Unicode MS"/>
-          <w:sz w:val="20"/>
-          <w:szCs w:val="20"/>
-        </w:rPr>
-        <w:t>✩</w:t>
-      </w:r>
-    </w:p>
-    <w:p>
-      <w:pPr>
-        <w:pStyle w:val="Body"/>
-        <w:rPr>
-          <w:sz w:val="20"/>
-          <w:szCs w:val="20"/>
-        </w:rPr>
-      </w:pPr>
-    </w:p>
-    <w:p>
-      <w:pPr>
-        <w:pStyle w:val="Body"/>
-        <w:rPr>
-          <w:sz w:val="20"/>
-          <w:szCs w:val="20"/>
-        </w:rPr>
-      </w:pPr>
-      <w:r>
-        <w:rPr>
-          <w:b/>
-          <w:bCs/>
-          <w:sz w:val="20"/>
-          <w:szCs w:val="20"/>
-        </w:rPr>
-        <w:t>B1.2</w:t>
-      </w:r>
-      <w:r>
-        <w:rPr>
-          <w:sz w:val="20"/>
-          <w:szCs w:val="20"/>
-        </w:rPr>
-        <w:t xml:space="preserve"> demonstrate the ability to solve problems independently and as part of a team; </w:t>
-      </w:r>
-    </w:p>
-    <w:p>
-      <w:pPr>
-        <w:pStyle w:val="Body"/>
-        <w:rPr>
-          <w:sz w:val="20"/>
-          <w:szCs w:val="20"/>
-        </w:rPr>
-      </w:pPr>
-    </w:p>
-    <w:tbl>
-      <w:tblPr>
-        <w:tblW w:w="12955" w:type="dxa"/>
-        <w:tblInd w:w="108" w:type="dxa"/>
-        <w:tblBorders>
-          <w:top w:val="single" w:sz="2" w:space="0" w:color="000000"/>
-          <w:left w:val="single" w:sz="2" w:space="0" w:color="000000"/>
-          <w:bottom w:val="single" w:sz="2" w:space="0" w:color="000000"/>
-          <w:right w:val="single" w:sz="2" w:space="0" w:color="000000"/>
-          <w:insideH w:val="single" w:sz="2" w:space="0" w:color="000000"/>
-          <w:insideV w:val="single" w:sz="2" w:space="0" w:color="000000"/>
-        </w:tblBorders>
-        <w:shd w:val="clear" w:color="auto" w:fill="BDC0BF"/>
-        <w:tblLayout w:type="fixed"/>
-        <w:tblLook w:val="04A0" w:firstRow="1" w:lastRow="0" w:firstColumn="1" w:lastColumn="0" w:noHBand="0" w:noVBand="1"/>
-      </w:tblPr>
-      <w:tblGrid>
-        <w:gridCol w:w="12955"/>
-      </w:tblGrid>
-      <w:tr>
-        <w:trPr>
-          <w:trHeight w:val="279"/>
-          <w:tblHeader/>
-        </w:trPr>
-        <w:tc>
-          <w:tcPr>
-            <w:tcW w:w="12955" w:type="dxa"/>
-            <w:tcBorders>
-              <w:top w:val="single" w:sz="2" w:space="0" w:color="000000"/>
-              <w:left w:val="single" w:sz="2" w:space="0" w:color="000000"/>
-              <w:bottom w:val="single" w:sz="4" w:space="0" w:color="000000"/>
-              <w:right w:val="single" w:sz="2" w:space="0" w:color="000000"/>
-            </w:tcBorders>
-            <w:shd w:val="clear" w:color="auto" w:fill="BDC0BF"/>
-            <w:tcMar>
-              <w:top w:w="80" w:type="dxa"/>
-              <w:left w:w="80" w:type="dxa"/>
-              <w:bottom w:w="80" w:type="dxa"/>
-              <w:right w:w="80" w:type="dxa"/>
-            </w:tcMar>
-          </w:tcPr>
-          <w:p>
-            <w:pPr>
-              <w:pStyle w:val="TableStyle1"/>
-            </w:pPr>
-            <w:r>
-              <w:t>Evidence:</w:t>
-            </w:r>
-            <w:r>
-              <w:rPr>
-                <w:b w:val="0"/>
-                <w:bCs w:val="0"/>
-              </w:rPr>
-              <w:t xml:space="preserve"> provide link(s) where possible, optionally provide brief explanatory text, add rows as needed</w:t>
-            </w:r>
-          </w:p>
-        </w:tc>
-      </w:tr>
-      <w:tr>
-        <w:tblPrEx>
-          <w:shd w:val="clear" w:color="auto" w:fill="auto"/>
-        </w:tblPrEx>
-        <w:trPr>
-          <w:trHeight w:val="279"/>
-        </w:trPr>
-        <w:tc>
-          <w:tcPr>
-            <w:tcW w:w="12955" w:type="dxa"/>
-            <w:tcBorders>
-              <w:top w:val="single" w:sz="4" w:space="0" w:color="000000"/>
-              <w:left w:val="single" w:sz="2" w:space="0" w:color="000000"/>
-              <w:bottom w:val="single" w:sz="2" w:space="0" w:color="000000"/>
-              <w:right w:val="single" w:sz="2" w:space="0" w:color="000000"/>
-            </w:tcBorders>
-            <w:shd w:val="clear" w:color="auto" w:fill="auto"/>
-            <w:tcMar>
-              <w:top w:w="80" w:type="dxa"/>
-              <w:left w:w="80" w:type="dxa"/>
-              <w:bottom w:w="80" w:type="dxa"/>
-              <w:right w:w="80" w:type="dxa"/>
-            </w:tcMar>
-          </w:tcPr>
-          <w:p/>
-        </w:tc>
-      </w:tr>
-      <w:tr>
-        <w:tblPrEx>
-          <w:shd w:val="clear" w:color="auto" w:fill="auto"/>
-        </w:tblPrEx>
-        <w:trPr>
-          <w:trHeight w:val="279"/>
-        </w:trPr>
-        <w:tc>
-          <w:tcPr>
-            <w:tcW w:w="12955" w:type="dxa"/>
-            <w:tcBorders>
-              <w:top w:val="single" w:sz="2" w:space="0" w:color="000000"/>
-              <w:left w:val="single" w:sz="2" w:space="0" w:color="000000"/>
-              <w:bottom w:val="single" w:sz="2" w:space="0" w:color="000000"/>
-              <w:right w:val="single" w:sz="2" w:space="0" w:color="000000"/>
-            </w:tcBorders>
-            <w:shd w:val="clear" w:color="auto" w:fill="EEEEEE"/>
-            <w:tcMar>
-              <w:top w:w="80" w:type="dxa"/>
-              <w:left w:w="80" w:type="dxa"/>
-              <w:bottom w:w="80" w:type="dxa"/>
-              <w:right w:w="80" w:type="dxa"/>
-            </w:tcMar>
-          </w:tcPr>
-          <w:p/>
-        </w:tc>
-      </w:tr>
-    </w:tbl>
-    <w:p>
-      <w:pPr>
-        <w:pStyle w:val="Body"/>
-        <w:rPr>
-          <w:sz w:val="20"/>
-          <w:szCs w:val="20"/>
-        </w:rPr>
-      </w:pPr>
-    </w:p>
-    <w:p>
-      <w:pPr>
-        <w:pStyle w:val="Body"/>
-        <w:rPr>
-          <w:sz w:val="20"/>
-          <w:szCs w:val="20"/>
-        </w:rPr>
-      </w:pPr>
-    </w:p>
-    <w:p>
-      <w:pPr>
-        <w:pStyle w:val="Body"/>
-        <w:rPr>
-          <w:b/>
-          <w:bCs/>
-          <w:sz w:val="20"/>
-          <w:szCs w:val="20"/>
-        </w:rPr>
-      </w:pPr>
-      <w:r>
-        <w:rPr>
-          <w:b/>
-          <w:bCs/>
-          <w:sz w:val="20"/>
-          <w:szCs w:val="20"/>
-        </w:rPr>
-        <w:t>Overall rating on this standard</w:t>
-      </w:r>
-      <w:r>
-        <w:rPr>
-          <w:sz w:val="20"/>
-          <w:szCs w:val="20"/>
-        </w:rPr>
-        <w:t xml:space="preserve">: </w:t>
-      </w:r>
-      <w:r>
-        <w:rPr>
-          <w:rFonts w:ascii="Arial Unicode MS" w:hAnsi="Arial Unicode MS"/>
-          <w:sz w:val="20"/>
-          <w:szCs w:val="20"/>
-        </w:rPr>
-        <w:t>✩</w:t>
-      </w:r>
-      <w:r>
-        <w:rPr>
-          <w:sz w:val="20"/>
-          <w:szCs w:val="20"/>
-        </w:rPr>
-        <w:t xml:space="preserve"> </w:t>
-      </w:r>
-      <w:r>
-        <w:rPr>
-          <w:rFonts w:ascii="Arial Unicode MS" w:hAnsi="Arial Unicode MS"/>
-          <w:sz w:val="20"/>
-          <w:szCs w:val="20"/>
-        </w:rPr>
-        <w:t>✩</w:t>
-      </w:r>
-      <w:r>
-        <w:rPr>
-          <w:sz w:val="20"/>
-          <w:szCs w:val="20"/>
-        </w:rPr>
-        <w:t xml:space="preserve"> </w:t>
-      </w:r>
-      <w:r>
-        <w:rPr>
-          <w:rFonts w:ascii="Arial Unicode MS" w:hAnsi="Arial Unicode MS"/>
-          <w:sz w:val="20"/>
-          <w:szCs w:val="20"/>
-        </w:rPr>
-        <w:t>✩</w:t>
-      </w:r>
-      <w:r>
-        <w:rPr>
-          <w:sz w:val="20"/>
-          <w:szCs w:val="20"/>
-        </w:rPr>
-        <w:t xml:space="preserve"> </w:t>
-      </w:r>
-      <w:r>
-        <w:rPr>
-          <w:rFonts w:ascii="Arial Unicode MS" w:hAnsi="Arial Unicode MS"/>
-          <w:sz w:val="20"/>
-          <w:szCs w:val="20"/>
-        </w:rPr>
-        <w:t>✩</w:t>
-      </w:r>
-      <w:r>
-        <w:rPr>
-          <w:sz w:val="20"/>
-          <w:szCs w:val="20"/>
-        </w:rPr>
-        <w:t xml:space="preserve"> </w:t>
-      </w:r>
-      <w:r>
-        <w:rPr>
-          <w:rFonts w:ascii="Arial Unicode MS" w:hAnsi="Arial Unicode MS"/>
-          <w:sz w:val="20"/>
-          <w:szCs w:val="20"/>
-        </w:rPr>
-        <w:t>✩</w:t>
-      </w:r>
-    </w:p>
-    <w:p>
-      <w:pPr>
-        <w:pStyle w:val="Body"/>
       </w:pPr>
     </w:p>
     <w:p>
@@ -6296,15 +6284,7 @@
         <w:pStyle w:val="Body"/>
       </w:pPr>
       <w:r>
-        <w:t xml:space="preserve">Understanding that this is a checkpoint 1/3 of the way into the ISP, and that mastery of all standards is not expected </w:t>
-      </w:r>
-      <w:proofErr w:type="gramStart"/>
-      <w:r>
-        <w:t>at this point in time</w:t>
-      </w:r>
-      <w:proofErr w:type="gramEnd"/>
-      <w:r>
-        <w:t>, what do you suggest as your current level of achievement?  Why?</w:t>
+        <w:t>Understanding that this is a checkpoint 1/3 of the way into the ISP, and that mastery of all standards is not expected at this point in time, what do you suggest as your current level of achievement?  Why?</w:t>
       </w:r>
     </w:p>
     <w:p>
@@ -6318,8 +6298,8 @@
       </w:pPr>
     </w:p>
     <w:sectPr>
-      <w:headerReference w:type="default" r:id="rId37"/>
-      <w:footerReference w:type="default" r:id="rId38"/>
+      <w:headerReference w:type="default" r:id="rId38"/>
+      <w:footerReference w:type="default" r:id="rId39"/>
       <w:pgSz w:w="15840" w:h="12240" w:orient="landscape"/>
       <w:pgMar w:top="1440" w:right="1440" w:bottom="1440" w:left="1440" w:header="720" w:footer="864" w:gutter="0"/>
       <w:cols w:space="720"/>
@@ -6381,7 +6361,7 @@
       <w:rPr>
         <w:noProof/>
       </w:rPr>
-      <w:t>6</w:t>
+      <w:t>7</w:t>
     </w:r>
     <w:r>
       <w:fldChar w:fldCharType="end"/>
@@ -6389,27 +6369,14 @@
     <w:r>
       <w:t xml:space="preserve"> of </w:t>
     </w:r>
-    <w:r>
-      <w:fldChar w:fldCharType="begin"/>
-    </w:r>
-    <w:r>
-      <w:instrText xml:space="preserve"> NUMPAGES </w:instrText>
-    </w:r>
-    <w:r>
-      <w:fldChar w:fldCharType="separate"/>
-    </w:r>
-    <w:r>
-      <w:rPr>
-        <w:noProof/>
-      </w:rPr>
-      <w:t>10</w:t>
-    </w:r>
-    <w:r>
-      <w:rPr>
-        <w:noProof/>
-      </w:rPr>
-      <w:fldChar w:fldCharType="end"/>
-    </w:r>
+    <w:fldSimple w:instr=" NUMPAGES ">
+      <w:r>
+        <w:rPr>
+          <w:noProof/>
+        </w:rPr>
+        <w:t>10</w:t>
+      </w:r>
+    </w:fldSimple>
   </w:p>
 </w:ftr>
 </file>

</xml_diff>

<commit_message>
changed API root back to online version
</commit_message>
<xml_diff>
--- a/Independent_Study_Project_-_Checkpoint_1.docx
+++ b/Independent_Study_Project_-_Checkpoint_1.docx
@@ -166,6 +166,7 @@
       <w:r>
         <w:t xml:space="preserve">You probably will not have yet demonstrated </w:t>
       </w:r>
+      <w:proofErr w:type="gramStart"/>
       <w:r>
         <w:rPr>
           <w:i/>
@@ -174,7 +175,11 @@
         <w:t>all</w:t>
       </w:r>
       <w:r>
-        <w:t xml:space="preserve"> of the expectations, but have you hit some? How often?</w:t>
+        <w:t xml:space="preserve"> of</w:t>
+      </w:r>
+      <w:proofErr w:type="gramEnd"/>
+      <w:r>
+        <w:t xml:space="preserve"> the expectations, but have you hit some? How often?</w:t>
       </w:r>
     </w:p>
     <w:p>
@@ -219,7 +224,15 @@
         </w:numPr>
       </w:pPr>
       <w:r>
-        <w:t>Give yourself a 1 to 5 star rating</w:t>
+        <w:t xml:space="preserve">Give yourself a 1 to </w:t>
+      </w:r>
+      <w:proofErr w:type="gramStart"/>
+      <w:r>
+        <w:t>5 star</w:t>
+      </w:r>
+      <w:proofErr w:type="gramEnd"/>
+      <w:r>
+        <w:t xml:space="preserve"> rating</w:t>
       </w:r>
       <w:r>
         <w:br/>
@@ -1568,7 +1581,11 @@
           </w:p>
           <w:p>
             <w:pPr>
-              <w:ind w:left="360"/>
+              <w:pStyle w:val="ListParagraph"/>
+              <w:numPr>
+                <w:ilvl w:val="0"/>
+                <w:numId w:val="3"/>
+              </w:numPr>
             </w:pPr>
           </w:p>
         </w:tc>
@@ -1887,18 +1904,16 @@
                 <w:numId w:val="3"/>
               </w:numPr>
             </w:pPr>
-            <w:r>
-              <w:t>Saving and getting dictionary data from the iPhone’s internal memory</w:t>
-            </w:r>
-          </w:p>
-          <w:p>
-            <w:pPr>
-              <w:pStyle w:val="ListParagraph"/>
-              <w:numPr>
-                <w:ilvl w:val="0"/>
-                <w:numId w:val="3"/>
-              </w:numPr>
-            </w:pPr>
+            <w:hyperlink r:id="rId24" w:anchor="L62-L87" w:history="1">
+              <w:r>
+                <w:rPr>
+                  <w:rStyle w:val="Hyperlink"/>
+                </w:rPr>
+                <w:t>Using a dictionary as parameters for a PUT request to change the user’s schedule</w:t>
+              </w:r>
+            </w:hyperlink>
+            <w:bookmarkStart w:id="0" w:name="_GoBack"/>
+            <w:bookmarkEnd w:id="0"/>
           </w:p>
         </w:tc>
       </w:tr>
@@ -2659,7 +2674,7 @@
                 <w:u w:val="none"/>
               </w:rPr>
             </w:pPr>
-            <w:hyperlink r:id="rId24" w:anchor="L42-L47" w:history="1">
+            <w:hyperlink r:id="rId25" w:anchor="L42-L47" w:history="1">
               <w:r>
                 <w:rPr>
                   <w:rStyle w:val="Hyperlink"/>
@@ -2742,7 +2757,7 @@
             <w:r>
               <w:fldChar w:fldCharType="end"/>
             </w:r>
-            <w:hyperlink r:id="rId25" w:anchor="L90-L132" w:history="1">
+            <w:hyperlink r:id="rId26" w:anchor="L90-L132" w:history="1">
               <w:r>
                 <w:rPr>
                   <w:rStyle w:val="Hyperlink"/>
@@ -3046,7 +3061,7 @@
                 <w:u w:val="none"/>
               </w:rPr>
             </w:pPr>
-            <w:hyperlink r:id="rId26" w:anchor="L42-L47" w:history="1">
+            <w:hyperlink r:id="rId27" w:anchor="L42-L47" w:history="1">
               <w:r>
                 <w:rPr>
                   <w:rStyle w:val="Hyperlink"/>
@@ -3063,12 +3078,26 @@
                 <w:numId w:val="3"/>
               </w:numPr>
             </w:pPr>
-            <w:hyperlink r:id="rId27" w:anchor="L55-L111" w:history="1">
+            <w:hyperlink r:id="rId28" w:anchor="L55-L111" w:history="1">
               <w:r>
                 <w:rPr>
                   <w:rStyle w:val="Hyperlink"/>
                 </w:rPr>
-                <w:t xml:space="preserve">Nested Alamofire calls and if statements to correctly login user and show errors </w:t>
+                <w:t xml:space="preserve">Nested </w:t>
+              </w:r>
+              <w:proofErr w:type="spellStart"/>
+              <w:r>
+                <w:rPr>
+                  <w:rStyle w:val="Hyperlink"/>
+                </w:rPr>
+                <w:t>Alamofire</w:t>
+              </w:r>
+              <w:proofErr w:type="spellEnd"/>
+              <w:r>
+                <w:rPr>
+                  <w:rStyle w:val="Hyperlink"/>
+                </w:rPr>
+                <w:t xml:space="preserve"> calls and if statements to correctly login user and show errors </w:t>
               </w:r>
               <w:r>
                 <w:rPr>
@@ -3086,12 +3115,26 @@
                 <w:numId w:val="3"/>
               </w:numPr>
             </w:pPr>
-            <w:hyperlink r:id="rId28" w:anchor="L38-L103" w:history="1">
+            <w:hyperlink r:id="rId29" w:anchor="L38-L103" w:history="1">
               <w:r>
                 <w:rPr>
                   <w:rStyle w:val="Hyperlink"/>
                 </w:rPr>
-                <w:t>Nested Alamofire calls to register the user</w:t>
+                <w:t xml:space="preserve">Nested </w:t>
+              </w:r>
+              <w:proofErr w:type="spellStart"/>
+              <w:r>
+                <w:rPr>
+                  <w:rStyle w:val="Hyperlink"/>
+                </w:rPr>
+                <w:t>Alamofire</w:t>
+              </w:r>
+              <w:proofErr w:type="spellEnd"/>
+              <w:r>
+                <w:rPr>
+                  <w:rStyle w:val="Hyperlink"/>
+                </w:rPr>
+                <w:t xml:space="preserve"> calls to register the user</w:t>
               </w:r>
             </w:hyperlink>
           </w:p>
@@ -3443,7 +3486,21 @@
               <w:rPr>
                 <w:rStyle w:val="Hyperlink"/>
               </w:rPr>
-              <w:t>Using Alamofire library to register users to my backend</w:t>
+              <w:t xml:space="preserve">Using </w:t>
+            </w:r>
+            <w:proofErr w:type="spellStart"/>
+            <w:r>
+              <w:rPr>
+                <w:rStyle w:val="Hyperlink"/>
+              </w:rPr>
+              <w:t>Alamofire</w:t>
+            </w:r>
+            <w:proofErr w:type="spellEnd"/>
+            <w:r>
+              <w:rPr>
+                <w:rStyle w:val="Hyperlink"/>
+              </w:rPr>
+              <w:t xml:space="preserve"> library to register users to my backend</w:t>
             </w:r>
           </w:p>
           <w:p>
@@ -3473,7 +3530,21 @@
               <w:rPr>
                 <w:rStyle w:val="Hyperlink"/>
               </w:rPr>
-              <w:t>Using Alamofire library to login users</w:t>
+              <w:t xml:space="preserve">Using </w:t>
+            </w:r>
+            <w:proofErr w:type="spellStart"/>
+            <w:r>
+              <w:rPr>
+                <w:rStyle w:val="Hyperlink"/>
+              </w:rPr>
+              <w:t>Alamofire</w:t>
+            </w:r>
+            <w:proofErr w:type="spellEnd"/>
+            <w:r>
+              <w:rPr>
+                <w:rStyle w:val="Hyperlink"/>
+              </w:rPr>
+              <w:t xml:space="preserve"> library to login users</w:t>
             </w:r>
           </w:p>
           <w:p>
@@ -3487,12 +3558,26 @@
             <w:r>
               <w:fldChar w:fldCharType="end"/>
             </w:r>
-            <w:hyperlink r:id="rId29" w:anchor="L63-L84" w:history="1">
+            <w:hyperlink r:id="rId30" w:anchor="L63-L84" w:history="1">
               <w:r>
                 <w:rPr>
                   <w:rStyle w:val="Hyperlink"/>
                 </w:rPr>
-                <w:t>Using UIAlerts for error messages</w:t>
+                <w:t xml:space="preserve">Using </w:t>
+              </w:r>
+              <w:proofErr w:type="spellStart"/>
+              <w:r>
+                <w:rPr>
+                  <w:rStyle w:val="Hyperlink"/>
+                </w:rPr>
+                <w:t>UIAlerts</w:t>
+              </w:r>
+              <w:proofErr w:type="spellEnd"/>
+              <w:r>
+                <w:rPr>
+                  <w:rStyle w:val="Hyperlink"/>
+                </w:rPr>
+                <w:t xml:space="preserve"> for error messages</w:t>
               </w:r>
             </w:hyperlink>
           </w:p>
@@ -3508,7 +3593,7 @@
                 <w:u w:val="none"/>
               </w:rPr>
             </w:pPr>
-            <w:hyperlink r:id="rId30" w:anchor="L73" w:history="1">
+            <w:hyperlink r:id="rId31" w:anchor="L73" w:history="1">
               <w:r>
                 <w:rPr>
                   <w:rStyle w:val="Hyperlink"/>
@@ -3525,7 +3610,7 @@
                 <w:numId w:val="3"/>
               </w:numPr>
             </w:pPr>
-            <w:hyperlink r:id="rId31" w:anchor="L84-L86" w:history="1">
+            <w:hyperlink r:id="rId32" w:anchor="L84-L86" w:history="1">
               <w:r>
                 <w:rPr>
                   <w:rStyle w:val="Hyperlink"/>
@@ -3854,7 +3939,7 @@
             <w:r>
               <w:fldChar w:fldCharType="end"/>
             </w:r>
-            <w:hyperlink r:id="rId32" w:anchor="L45-L69" w:history="1">
+            <w:hyperlink r:id="rId33" w:anchor="L45-L69" w:history="1">
               <w:r>
                 <w:rPr>
                   <w:rStyle w:val="Hyperlink"/>
@@ -3871,7 +3956,7 @@
                 <w:numId w:val="3"/>
               </w:numPr>
             </w:pPr>
-            <w:hyperlink r:id="rId33" w:anchor="L73-L90" w:history="1">
+            <w:hyperlink r:id="rId34" w:anchor="L73-L90" w:history="1">
               <w:r>
                 <w:rPr>
                   <w:rStyle w:val="Hyperlink"/>
@@ -3892,7 +3977,7 @@
                 <w:u w:val="none"/>
               </w:rPr>
             </w:pPr>
-            <w:hyperlink r:id="rId34" w:anchor="L82-L84" w:history="1">
+            <w:hyperlink r:id="rId35" w:anchor="L82-L84" w:history="1">
               <w:r>
                 <w:rPr>
                   <w:rStyle w:val="Hyperlink"/>
@@ -3920,13 +4005,34 @@
                 <w:ilvl w:val="0"/>
                 <w:numId w:val="3"/>
               </w:numPr>
+              <w:rPr>
+                <w:rStyle w:val="Hyperlink"/>
+                <w:u w:val="none"/>
+              </w:rPr>
             </w:pPr>
-            <w:hyperlink r:id="rId35" w:anchor="L90-L132" w:history="1">
+            <w:hyperlink r:id="rId36" w:anchor="L90-L132" w:history="1">
               <w:r>
                 <w:rPr>
                   <w:rStyle w:val="Hyperlink"/>
                 </w:rPr>
                 <w:t>Function to Complete User Registration</w:t>
+              </w:r>
+            </w:hyperlink>
+          </w:p>
+          <w:p>
+            <w:pPr>
+              <w:pStyle w:val="ListParagraph"/>
+              <w:numPr>
+                <w:ilvl w:val="0"/>
+                <w:numId w:val="3"/>
+              </w:numPr>
+            </w:pPr>
+            <w:hyperlink r:id="rId37" w:anchor="L83-L104" w:history="1">
+              <w:r>
+                <w:rPr>
+                  <w:rStyle w:val="Hyperlink"/>
+                </w:rPr>
+                <w:t>Closures for saving and retrieving data from the iPhone’s internal memory</w:t>
               </w:r>
             </w:hyperlink>
           </w:p>
@@ -4284,7 +4390,7 @@
             <w:r>
               <w:fldChar w:fldCharType="end"/>
             </w:r>
-            <w:hyperlink r:id="rId36" w:history="1">
+            <w:hyperlink r:id="rId38" w:history="1">
               <w:r>
                 <w:rPr>
                   <w:rStyle w:val="Hyperlink"/>
@@ -4475,7 +4581,23 @@
           <w:szCs w:val="20"/>
         </w:rPr>
         <w:br/>
-        <w:t xml:space="preserve">        (also includes use of source control)</w:t>
+        <w:t xml:space="preserve">     </w:t>
+      </w:r>
+      <w:proofErr w:type="gramStart"/>
+      <w:r>
+        <w:rPr>
+          <w:sz w:val="20"/>
+          <w:szCs w:val="20"/>
+        </w:rPr>
+        <w:t xml:space="preserve">   (</w:t>
+      </w:r>
+      <w:proofErr w:type="gramEnd"/>
+      <w:r>
+        <w:rPr>
+          <w:sz w:val="20"/>
+          <w:szCs w:val="20"/>
+        </w:rPr>
+        <w:t>also includes use of source control)</w:t>
       </w:r>
     </w:p>
     <w:p>
@@ -4617,7 +4739,7 @@
             <w:r>
               <w:fldChar w:fldCharType="end"/>
             </w:r>
-            <w:hyperlink r:id="rId37" w:history="1">
+            <w:hyperlink r:id="rId39" w:history="1">
               <w:r>
                 <w:rPr>
                   <w:rStyle w:val="Hyperlink"/>
@@ -5499,8 +5621,6 @@
             <w:r>
               <w:t>See my test plan word document inside of my GitHub repository</w:t>
             </w:r>
-            <w:bookmarkStart w:id="0" w:name="_GoBack"/>
-            <w:bookmarkEnd w:id="0"/>
           </w:p>
         </w:tc>
       </w:tr>
@@ -6284,7 +6404,15 @@
         <w:pStyle w:val="Body"/>
       </w:pPr>
       <w:r>
-        <w:t>Understanding that this is a checkpoint 1/3 of the way into the ISP, and that mastery of all standards is not expected at this point in time, what do you suggest as your current level of achievement?  Why?</w:t>
+        <w:t xml:space="preserve">Understanding that this is a checkpoint 1/3 of the way into the ISP, and that mastery of all standards is not expected </w:t>
+      </w:r>
+      <w:proofErr w:type="gramStart"/>
+      <w:r>
+        <w:t>at this point in time</w:t>
+      </w:r>
+      <w:proofErr w:type="gramEnd"/>
+      <w:r>
+        <w:t>, what do you suggest as your current level of achievement?  Why?</w:t>
       </w:r>
     </w:p>
     <w:p>
@@ -6298,8 +6426,8 @@
       </w:pPr>
     </w:p>
     <w:sectPr>
-      <w:headerReference w:type="default" r:id="rId38"/>
-      <w:footerReference w:type="default" r:id="rId39"/>
+      <w:headerReference w:type="default" r:id="rId40"/>
+      <w:footerReference w:type="default" r:id="rId41"/>
       <w:pgSz w:w="15840" w:h="12240" w:orient="landscape"/>
       <w:pgMar w:top="1440" w:right="1440" w:bottom="1440" w:left="1440" w:header="720" w:footer="864" w:gutter="0"/>
       <w:cols w:space="720"/>
@@ -6361,7 +6489,7 @@
       <w:rPr>
         <w:noProof/>
       </w:rPr>
-      <w:t>7</w:t>
+      <w:t>5</w:t>
     </w:r>
     <w:r>
       <w:fldChar w:fldCharType="end"/>

</xml_diff>